<commit_message>
Update Abount and Resume
</commit_message>
<xml_diff>
--- a/files/resume/Resume_XIHAN.docx
+++ b/files/resume/Resume_XIHAN.docx
@@ -182,7 +182,7 @@
         </w:tabs>
         <w:adjustRightInd w:val="0"/>
         <w:snapToGrid w:val="0"/>
-        <w:spacing w:before="60"/>
+        <w:spacing w:before="80"/>
         <w:ind w:right="158"/>
         <w:jc w:val="both"/>
         <w:rPr>
@@ -296,7 +296,7 @@
         </w:tabs>
         <w:adjustRightInd w:val="0"/>
         <w:snapToGrid w:val="0"/>
-        <w:spacing w:before="60"/>
+        <w:spacing w:before="80"/>
         <w:jc w:val="both"/>
         <w:rPr>
           <w:sz w:val="20"/>
@@ -616,7 +616,7 @@
         <w:pStyle w:val="ListParagraph"/>
         <w:numPr>
           <w:ilvl w:val="0"/>
-          <w:numId w:val="5"/>
+          <w:numId w:val="7"/>
         </w:numPr>
         <w:tabs>
           <w:tab w:val="left" w:pos="1200"/>
@@ -629,25 +629,43 @@
           <w:sz w:val="20"/>
         </w:rPr>
       </w:pPr>
-      <w:r>
-        <w:rPr>
-          <w:sz w:val="20"/>
-        </w:rPr>
-        <w:t xml:space="preserve">Expert in AI/HPC: Customized AI operators, AI model training/inference efficiency optimization. Involved topics: </w:t>
-      </w:r>
-      <w:proofErr w:type="spellStart"/>
-      <w:r>
-        <w:rPr>
-          <w:sz w:val="20"/>
-        </w:rPr>
-        <w:t>PyTorch</w:t>
-      </w:r>
-      <w:proofErr w:type="spellEnd"/>
-      <w:r>
-        <w:rPr>
-          <w:sz w:val="20"/>
-        </w:rPr>
-        <w:t xml:space="preserve"> C++/CUDA extensions, kernel profiling, fine-tuning, operator fusing, cache optimization, etc. </w:t>
+      <w:proofErr w:type="gramStart"/>
+      <w:r>
+        <w:rPr>
+          <w:b/>
+          <w:bCs/>
+          <w:sz w:val="20"/>
+          <w:u w:val="single"/>
+        </w:rPr>
+        <w:t>TL;DR</w:t>
+      </w:r>
+      <w:r>
+        <w:rPr>
+          <w:b/>
+          <w:bCs/>
+          <w:sz w:val="20"/>
+          <w:u w:val="single"/>
+        </w:rPr>
+        <w:t>.</w:t>
+      </w:r>
+      <w:proofErr w:type="gramEnd"/>
+      <w:r>
+        <w:rPr>
+          <w:sz w:val="20"/>
+        </w:rPr>
+        <w:t xml:space="preserve"> C/C++/CUDA/Python; GPU algorithms; Mamba</w:t>
+      </w:r>
+      <w:r>
+        <w:rPr>
+          <w:sz w:val="20"/>
+        </w:rPr>
+        <w:t>; PDEs; Computer Graphics.</w:t>
+      </w:r>
+      <w:r>
+        <w:rPr>
+          <w:sz w:val="20"/>
+        </w:rPr>
+        <w:t xml:space="preserve"> </w:t>
       </w:r>
     </w:p>
     <w:p>
@@ -655,7 +673,7 @@
         <w:pStyle w:val="ListParagraph"/>
         <w:numPr>
           <w:ilvl w:val="0"/>
-          <w:numId w:val="5"/>
+          <w:numId w:val="7"/>
         </w:numPr>
         <w:tabs>
           <w:tab w:val="left" w:pos="1200"/>
@@ -678,55 +696,51 @@
         <w:rPr>
           <w:sz w:val="20"/>
         </w:rPr>
-        <w:t>C</w:t>
-      </w:r>
-      <w:r>
-        <w:rPr>
-          <w:sz w:val="20"/>
-        </w:rPr>
-        <w:t xml:space="preserve">omputer </w:t>
-      </w:r>
-      <w:r>
-        <w:rPr>
-          <w:sz w:val="20"/>
-        </w:rPr>
-        <w:t>G</w:t>
-      </w:r>
-      <w:r>
-        <w:rPr>
-          <w:sz w:val="20"/>
-        </w:rPr>
-        <w:t xml:space="preserve">raphics and </w:t>
-      </w:r>
-      <w:r>
-        <w:rPr>
-          <w:sz w:val="20"/>
-        </w:rPr>
-        <w:t>N</w:t>
-      </w:r>
-      <w:r>
-        <w:rPr>
-          <w:sz w:val="20"/>
-        </w:rPr>
-        <w:t xml:space="preserve">umerical </w:t>
-      </w:r>
-      <w:r>
-        <w:rPr>
-          <w:sz w:val="20"/>
-        </w:rPr>
-        <w:t>A</w:t>
-      </w:r>
-      <w:r>
-        <w:rPr>
-          <w:sz w:val="20"/>
-        </w:rPr>
-        <w:t>nalysis: Neural PDE solvers, customized CUDA operators</w:t>
-      </w:r>
-      <w:r>
-        <w:rPr>
-          <w:sz w:val="20"/>
-        </w:rPr>
-        <w:t>.</w:t>
+        <w:t xml:space="preserve">GPU algorithms for </w:t>
+      </w:r>
+      <w:r>
+        <w:rPr>
+          <w:sz w:val="20"/>
+        </w:rPr>
+        <w:t xml:space="preserve">AI/HPC: Customized AI operators, AI model training/inference efficiency optimization. Involved </w:t>
+      </w:r>
+      <w:r>
+        <w:rPr>
+          <w:sz w:val="20"/>
+        </w:rPr>
+        <w:t>techniques</w:t>
+      </w:r>
+      <w:r>
+        <w:rPr>
+          <w:sz w:val="20"/>
+        </w:rPr>
+        <w:t xml:space="preserve">: </w:t>
+      </w:r>
+      <w:proofErr w:type="spellStart"/>
+      <w:r>
+        <w:rPr>
+          <w:sz w:val="20"/>
+        </w:rPr>
+        <w:t>PyTorch</w:t>
+      </w:r>
+      <w:proofErr w:type="spellEnd"/>
+      <w:r>
+        <w:rPr>
+          <w:sz w:val="20"/>
+        </w:rPr>
+        <w:t xml:space="preserve"> C++/CUDA extensions, </w:t>
+      </w:r>
+      <w:r>
+        <w:rPr>
+          <w:sz w:val="20"/>
+        </w:rPr>
+        <w:t xml:space="preserve">GPU </w:t>
+      </w:r>
+      <w:r>
+        <w:rPr>
+          <w:sz w:val="20"/>
+        </w:rPr>
+        <w:t xml:space="preserve">kernel profiling, fine-tuning, operator fusing, cache optimization, etc. </w:t>
       </w:r>
     </w:p>
     <w:p>
@@ -734,7 +748,7 @@
         <w:pStyle w:val="ListParagraph"/>
         <w:numPr>
           <w:ilvl w:val="0"/>
-          <w:numId w:val="5"/>
+          <w:numId w:val="7"/>
         </w:numPr>
         <w:tabs>
           <w:tab w:val="left" w:pos="1200"/>
@@ -751,172 +765,7 @@
         <w:rPr>
           <w:sz w:val="20"/>
         </w:rPr>
-        <w:t>Expert</w:t>
-      </w:r>
-      <w:r>
-        <w:rPr>
-          <w:spacing w:val="-6"/>
-          <w:sz w:val="20"/>
-        </w:rPr>
-        <w:t xml:space="preserve"> </w:t>
-      </w:r>
-      <w:r>
-        <w:rPr>
-          <w:sz w:val="20"/>
-        </w:rPr>
-        <w:t>in</w:t>
-      </w:r>
-      <w:r>
-        <w:rPr>
-          <w:spacing w:val="-5"/>
-          <w:sz w:val="20"/>
-        </w:rPr>
-        <w:t xml:space="preserve"> </w:t>
-      </w:r>
-      <w:r>
-        <w:rPr>
-          <w:sz w:val="20"/>
-        </w:rPr>
-        <w:t>languages:</w:t>
-      </w:r>
-      <w:r>
-        <w:rPr>
-          <w:spacing w:val="-6"/>
-          <w:sz w:val="20"/>
-        </w:rPr>
-        <w:t xml:space="preserve"> </w:t>
-      </w:r>
-      <w:r>
-        <w:rPr>
-          <w:sz w:val="20"/>
-        </w:rPr>
-        <w:t>C/C++</w:t>
-      </w:r>
-      <w:r>
-        <w:rPr>
-          <w:spacing w:val="-5"/>
-          <w:sz w:val="20"/>
-        </w:rPr>
-        <w:t xml:space="preserve"> </w:t>
-      </w:r>
-      <w:r>
-        <w:rPr>
-          <w:sz w:val="20"/>
-        </w:rPr>
-        <w:t>(OOP,</w:t>
-      </w:r>
-      <w:r>
-        <w:rPr>
-          <w:spacing w:val="-9"/>
-          <w:sz w:val="20"/>
-        </w:rPr>
-        <w:t xml:space="preserve"> </w:t>
-      </w:r>
-      <w:r>
-        <w:rPr>
-          <w:sz w:val="20"/>
-        </w:rPr>
-        <w:t>STL,</w:t>
-      </w:r>
-      <w:r>
-        <w:rPr>
-          <w:spacing w:val="-5"/>
-          <w:sz w:val="20"/>
-        </w:rPr>
-        <w:t xml:space="preserve"> </w:t>
-      </w:r>
-      <w:r>
-        <w:rPr>
-          <w:sz w:val="20"/>
-        </w:rPr>
-        <w:t>Metaprogramming</w:t>
-      </w:r>
-      <w:r>
-        <w:rPr>
-          <w:spacing w:val="-5"/>
-          <w:sz w:val="20"/>
-        </w:rPr>
-        <w:t xml:space="preserve"> </w:t>
-      </w:r>
-      <w:r>
-        <w:rPr>
-          <w:sz w:val="20"/>
-        </w:rPr>
-        <w:t>and</w:t>
-      </w:r>
-      <w:r>
-        <w:rPr>
-          <w:spacing w:val="-4"/>
-          <w:sz w:val="20"/>
-        </w:rPr>
-        <w:t xml:space="preserve"> </w:t>
-      </w:r>
-      <w:r>
-        <w:rPr>
-          <w:sz w:val="20"/>
-        </w:rPr>
-        <w:t>Concurrency)</w:t>
-      </w:r>
-      <w:r>
-        <w:rPr>
-          <w:sz w:val="20"/>
-        </w:rPr>
-        <w:t xml:space="preserve">, </w:t>
-      </w:r>
-      <w:proofErr w:type="spellStart"/>
-      <w:r>
-        <w:rPr>
-          <w:sz w:val="20"/>
-        </w:rPr>
-        <w:t>CMake</w:t>
-      </w:r>
-      <w:proofErr w:type="spellEnd"/>
-      <w:r>
-        <w:rPr>
-          <w:sz w:val="20"/>
-        </w:rPr>
-        <w:t>,</w:t>
-      </w:r>
-      <w:r>
-        <w:rPr>
-          <w:spacing w:val="-5"/>
-          <w:sz w:val="20"/>
-        </w:rPr>
-        <w:t xml:space="preserve"> CUDA </w:t>
-      </w:r>
-      <w:r>
-        <w:rPr>
-          <w:spacing w:val="-2"/>
-          <w:sz w:val="20"/>
-        </w:rPr>
-        <w:t>(including PTX)</w:t>
-      </w:r>
-      <w:r>
-        <w:rPr>
-          <w:spacing w:val="-5"/>
-          <w:sz w:val="20"/>
-        </w:rPr>
-        <w:t xml:space="preserve"> </w:t>
-      </w:r>
-      <w:r>
-        <w:rPr>
-          <w:sz w:val="20"/>
-        </w:rPr>
-        <w:t>and</w:t>
-      </w:r>
-      <w:r>
-        <w:rPr>
-          <w:spacing w:val="-4"/>
-          <w:sz w:val="20"/>
-        </w:rPr>
-        <w:t xml:space="preserve"> </w:t>
-      </w:r>
-      <w:r>
-        <w:rPr>
-          <w:spacing w:val="-2"/>
-          <w:sz w:val="20"/>
-        </w:rPr>
-        <w:t>Python.</w:t>
+        <w:t>Expert in Computer Graphics and Numerical Analysis: Neural PDE solvers, customized CUDA operators.</w:t>
       </w:r>
     </w:p>
     <w:p>
@@ -924,7 +773,7 @@
         <w:pStyle w:val="ListParagraph"/>
         <w:numPr>
           <w:ilvl w:val="0"/>
-          <w:numId w:val="5"/>
+          <w:numId w:val="7"/>
         </w:numPr>
         <w:tabs>
           <w:tab w:val="left" w:pos="1200"/>
@@ -939,40 +788,168 @@
       </w:pPr>
       <w:r>
         <w:rPr>
+          <w:sz w:val="20"/>
+        </w:rPr>
+        <w:t>Expert</w:t>
+      </w:r>
+      <w:r>
+        <w:rPr>
+          <w:spacing w:val="-6"/>
+          <w:sz w:val="20"/>
+        </w:rPr>
+        <w:t xml:space="preserve"> </w:t>
+      </w:r>
+      <w:r>
+        <w:rPr>
+          <w:sz w:val="20"/>
+        </w:rPr>
+        <w:t>in</w:t>
+      </w:r>
+      <w:r>
+        <w:rPr>
+          <w:spacing w:val="-5"/>
+          <w:sz w:val="20"/>
+        </w:rPr>
+        <w:t xml:space="preserve"> </w:t>
+      </w:r>
+      <w:r>
+        <w:rPr>
+          <w:sz w:val="20"/>
+        </w:rPr>
+        <w:t>languages:</w:t>
+      </w:r>
+      <w:r>
+        <w:rPr>
+          <w:spacing w:val="-6"/>
+          <w:sz w:val="20"/>
+        </w:rPr>
+        <w:t xml:space="preserve"> </w:t>
+      </w:r>
+      <w:r>
+        <w:rPr>
+          <w:sz w:val="20"/>
+        </w:rPr>
+        <w:t>C/C++</w:t>
+      </w:r>
+      <w:r>
+        <w:rPr>
+          <w:spacing w:val="-5"/>
+          <w:sz w:val="20"/>
+        </w:rPr>
+        <w:t xml:space="preserve"> </w:t>
+      </w:r>
+      <w:r>
+        <w:rPr>
+          <w:sz w:val="20"/>
+        </w:rPr>
+        <w:t>(OOP,</w:t>
+      </w:r>
+      <w:r>
+        <w:rPr>
+          <w:spacing w:val="-9"/>
+          <w:sz w:val="20"/>
+        </w:rPr>
+        <w:t xml:space="preserve"> </w:t>
+      </w:r>
+      <w:r>
+        <w:rPr>
+          <w:sz w:val="20"/>
+        </w:rPr>
+        <w:t>STL,</w:t>
+      </w:r>
+      <w:r>
+        <w:rPr>
+          <w:spacing w:val="-5"/>
+          <w:sz w:val="20"/>
+        </w:rPr>
+        <w:t xml:space="preserve"> </w:t>
+      </w:r>
+      <w:r>
+        <w:rPr>
+          <w:sz w:val="20"/>
+        </w:rPr>
+        <w:t>Metaprogramming</w:t>
+      </w:r>
+      <w:r>
+        <w:rPr>
+          <w:spacing w:val="-5"/>
+          <w:sz w:val="20"/>
+        </w:rPr>
+        <w:t xml:space="preserve"> </w:t>
+      </w:r>
+      <w:r>
+        <w:rPr>
+          <w:sz w:val="20"/>
+        </w:rPr>
+        <w:t>and</w:t>
+      </w:r>
+      <w:r>
+        <w:rPr>
+          <w:spacing w:val="-4"/>
+          <w:sz w:val="20"/>
+        </w:rPr>
+        <w:t xml:space="preserve"> </w:t>
+      </w:r>
+      <w:r>
+        <w:rPr>
+          <w:sz w:val="20"/>
+        </w:rPr>
+        <w:t xml:space="preserve">Concurrency), </w:t>
+      </w:r>
+      <w:proofErr w:type="spellStart"/>
+      <w:r>
+        <w:rPr>
+          <w:sz w:val="20"/>
+        </w:rPr>
+        <w:t>CMake</w:t>
+      </w:r>
+      <w:proofErr w:type="spellEnd"/>
+      <w:r>
+        <w:rPr>
+          <w:sz w:val="20"/>
+        </w:rPr>
+        <w:t>,</w:t>
+      </w:r>
+      <w:r>
+        <w:rPr>
+          <w:spacing w:val="-5"/>
+          <w:sz w:val="20"/>
+        </w:rPr>
+        <w:t xml:space="preserve"> CUDA </w:t>
+      </w:r>
+      <w:r>
+        <w:rPr>
           <w:spacing w:val="-2"/>
           <w:sz w:val="20"/>
         </w:rPr>
-        <w:t>Expert</w:t>
+        <w:t>(including PTX)</w:t>
+      </w:r>
+      <w:r>
+        <w:rPr>
+          <w:spacing w:val="-5"/>
+          <w:sz w:val="20"/>
+        </w:rPr>
+        <w:t xml:space="preserve"> </w:t>
+      </w:r>
+      <w:r>
+        <w:rPr>
+          <w:sz w:val="20"/>
+        </w:rPr>
+        <w:t>and</w:t>
+      </w:r>
+      <w:r>
+        <w:rPr>
+          <w:spacing w:val="-4"/>
+          <w:sz w:val="20"/>
+        </w:rPr>
+        <w:t xml:space="preserve"> </w:t>
       </w:r>
       <w:r>
         <w:rPr>
           <w:spacing w:val="-2"/>
           <w:sz w:val="20"/>
         </w:rPr>
-        <w:t xml:space="preserve"> </w:t>
-      </w:r>
-      <w:r>
-        <w:rPr>
-          <w:spacing w:val="-2"/>
-          <w:sz w:val="20"/>
-        </w:rPr>
-        <w:t xml:space="preserve">in tools: </w:t>
-      </w:r>
-      <w:proofErr w:type="spellStart"/>
-      <w:r>
-        <w:rPr>
-          <w:spacing w:val="-2"/>
-          <w:sz w:val="20"/>
-        </w:rPr>
-        <w:t>PyTorch</w:t>
-      </w:r>
-      <w:proofErr w:type="spellEnd"/>
-      <w:r>
-        <w:rPr>
-          <w:spacing w:val="-2"/>
-          <w:sz w:val="20"/>
-        </w:rPr>
-        <w:t xml:space="preserve"> Profiler, CUDA-GDB, Nsight Compute and NVIDIA Compute Sanitizer.</w:t>
+        <w:t>Python.</w:t>
       </w:r>
     </w:p>
     <w:p>
@@ -980,7 +957,7 @@
         <w:pStyle w:val="ListParagraph"/>
         <w:numPr>
           <w:ilvl w:val="0"/>
-          <w:numId w:val="5"/>
+          <w:numId w:val="7"/>
         </w:numPr>
         <w:tabs>
           <w:tab w:val="left" w:pos="1200"/>
@@ -995,46 +972,15 @@
       </w:pPr>
       <w:r>
         <w:rPr>
-          <w:sz w:val="20"/>
-        </w:rPr>
-        <w:t>Expert</w:t>
-      </w:r>
-      <w:r>
-        <w:rPr>
-          <w:spacing w:val="-4"/>
-          <w:sz w:val="20"/>
-        </w:rPr>
-        <w:t xml:space="preserve"> </w:t>
-      </w:r>
-      <w:r>
-        <w:rPr>
-          <w:sz w:val="20"/>
-        </w:rPr>
-        <w:t>in</w:t>
-      </w:r>
-      <w:r>
-        <w:rPr>
           <w:spacing w:val="-2"/>
           <w:sz w:val="20"/>
         </w:rPr>
-        <w:t xml:space="preserve"> </w:t>
-      </w:r>
-      <w:r>
-        <w:rPr>
-          <w:sz w:val="20"/>
-        </w:rPr>
-        <w:t>frameworks:</w:t>
-      </w:r>
-      <w:r>
-        <w:rPr>
-          <w:spacing w:val="-3"/>
-          <w:sz w:val="20"/>
-        </w:rPr>
-        <w:t xml:space="preserve"> </w:t>
+        <w:t xml:space="preserve">Expert in tools: </w:t>
       </w:r>
       <w:proofErr w:type="spellStart"/>
       <w:r>
         <w:rPr>
+          <w:spacing w:val="-2"/>
           <w:sz w:val="20"/>
         </w:rPr>
         <w:t>PyTorch</w:t>
@@ -1042,23 +988,10 @@
       <w:proofErr w:type="spellEnd"/>
       <w:r>
         <w:rPr>
-          <w:sz w:val="20"/>
-        </w:rPr>
-        <w:t xml:space="preserve"> and </w:t>
-      </w:r>
-      <w:r>
-        <w:rPr>
           <w:spacing w:val="-2"/>
           <w:sz w:val="20"/>
         </w:rPr>
-        <w:t>OpenGL</w:t>
-      </w:r>
-      <w:r>
-        <w:rPr>
-          <w:spacing w:val="-2"/>
-          <w:sz w:val="20"/>
-        </w:rPr>
-        <w:t>.</w:t>
+        <w:t xml:space="preserve"> Profiler, CUDA-GDB, Nsight Compute and NVIDIA Compute Sanitizer.</w:t>
       </w:r>
     </w:p>
     <w:p>
@@ -1066,7 +999,7 @@
         <w:pStyle w:val="ListParagraph"/>
         <w:numPr>
           <w:ilvl w:val="0"/>
-          <w:numId w:val="5"/>
+          <w:numId w:val="7"/>
         </w:numPr>
         <w:tabs>
           <w:tab w:val="left" w:pos="1200"/>
@@ -1081,24 +1014,63 @@
       </w:pPr>
       <w:r>
         <w:rPr>
+          <w:sz w:val="20"/>
+        </w:rPr>
+        <w:t>Expert</w:t>
+      </w:r>
+      <w:r>
+        <w:rPr>
+          <w:spacing w:val="-4"/>
+          <w:sz w:val="20"/>
+        </w:rPr>
+        <w:t xml:space="preserve"> </w:t>
+      </w:r>
+      <w:r>
+        <w:rPr>
+          <w:sz w:val="20"/>
+        </w:rPr>
+        <w:t>in</w:t>
+      </w:r>
+      <w:r>
+        <w:rPr>
           <w:spacing w:val="-2"/>
           <w:sz w:val="20"/>
         </w:rPr>
-        <w:t xml:space="preserve">Familiar with Linux systems and </w:t>
+        <w:t xml:space="preserve"> </w:t>
+      </w:r>
+      <w:r>
+        <w:rPr>
+          <w:sz w:val="20"/>
+        </w:rPr>
+        <w:t>frameworks:</w:t>
+      </w:r>
+      <w:r>
+        <w:rPr>
+          <w:spacing w:val="-3"/>
+          <w:sz w:val="20"/>
+        </w:rPr>
+        <w:t xml:space="preserve"> </w:t>
+      </w:r>
+      <w:proofErr w:type="spellStart"/>
+      <w:r>
+        <w:rPr>
+          <w:sz w:val="20"/>
+        </w:rPr>
+        <w:t>PyTorch</w:t>
+      </w:r>
+      <w:proofErr w:type="spellEnd"/>
+      <w:r>
+        <w:rPr>
+          <w:sz w:val="20"/>
+        </w:rPr>
+        <w:t xml:space="preserve"> and </w:t>
       </w:r>
       <w:r>
         <w:rPr>
           <w:spacing w:val="-2"/>
           <w:sz w:val="20"/>
         </w:rPr>
-        <w:t xml:space="preserve">the </w:t>
-      </w:r>
-      <w:r>
-        <w:rPr>
-          <w:spacing w:val="-2"/>
-          <w:sz w:val="20"/>
-        </w:rPr>
-        <w:t xml:space="preserve">Qt framework. </w:t>
+        <w:t>OpenGL.</w:t>
       </w:r>
     </w:p>
     <w:p>
@@ -1106,7 +1078,61 @@
         <w:pStyle w:val="ListParagraph"/>
         <w:numPr>
           <w:ilvl w:val="0"/>
-          <w:numId w:val="5"/>
+          <w:numId w:val="7"/>
+        </w:numPr>
+        <w:tabs>
+          <w:tab w:val="left" w:pos="1200"/>
+          <w:tab w:val="left" w:pos="1201"/>
+        </w:tabs>
+        <w:adjustRightInd w:val="0"/>
+        <w:snapToGrid w:val="0"/>
+        <w:spacing w:before="40"/>
+        <w:rPr>
+          <w:sz w:val="20"/>
+        </w:rPr>
+      </w:pPr>
+      <w:r>
+        <w:rPr>
+          <w:spacing w:val="-2"/>
+          <w:sz w:val="20"/>
+        </w:rPr>
+        <w:t>Familiar with</w:t>
+      </w:r>
+      <w:r>
+        <w:rPr>
+          <w:spacing w:val="-2"/>
+          <w:sz w:val="20"/>
+        </w:rPr>
+        <w:t>:</w:t>
+      </w:r>
+      <w:r>
+        <w:rPr>
+          <w:spacing w:val="-2"/>
+          <w:sz w:val="20"/>
+        </w:rPr>
+        <w:t xml:space="preserve"> Linux systems and </w:t>
+      </w:r>
+      <w:r>
+        <w:rPr>
+          <w:spacing w:val="-2"/>
+          <w:sz w:val="20"/>
+        </w:rPr>
+        <w:t xml:space="preserve">the </w:t>
+      </w:r>
+      <w:r>
+        <w:rPr>
+          <w:spacing w:val="-2"/>
+          <w:sz w:val="20"/>
+        </w:rPr>
+        <w:t xml:space="preserve">Qt framework. </w:t>
+      </w:r>
+    </w:p>
+    <w:p>
+      <w:pPr>
+        <w:pStyle w:val="ListParagraph"/>
+        <w:numPr>
+          <w:ilvl w:val="0"/>
+          <w:numId w:val="7"/>
         </w:numPr>
         <w:adjustRightInd w:val="0"/>
         <w:snapToGrid w:val="0"/>
@@ -1182,7 +1208,7 @@
         <w:pStyle w:val="ListParagraph"/>
         <w:numPr>
           <w:ilvl w:val="0"/>
-          <w:numId w:val="1"/>
+          <w:numId w:val="8"/>
         </w:numPr>
         <w:tabs>
           <w:tab w:val="left" w:pos="481"/>
@@ -1190,7 +1216,7 @@
         <w:adjustRightInd w:val="0"/>
         <w:snapToGrid w:val="0"/>
         <w:spacing w:before="40"/>
-        <w:ind w:left="374" w:right="111"/>
+        <w:ind w:right="111"/>
         <w:rPr>
           <w:sz w:val="20"/>
         </w:rPr>
@@ -1273,27 +1299,14 @@
         <w:rPr>
           <w:sz w:val="20"/>
         </w:rPr>
-        <w:t>, In</w:t>
-      </w:r>
-      <w:r>
-        <w:rPr>
-          <w:sz w:val="20"/>
-        </w:rPr>
-        <w:t xml:space="preserve"> </w:t>
+        <w:t xml:space="preserve">, In </w:t>
       </w:r>
       <w:r>
         <w:rPr>
           <w:i/>
           <w:sz w:val="20"/>
         </w:rPr>
-        <w:t>20</w:t>
-      </w:r>
-      <w:r>
-        <w:rPr>
-          <w:i/>
-          <w:sz w:val="20"/>
-        </w:rPr>
-        <w:t>25</w:t>
+        <w:t>2025</w:t>
       </w:r>
       <w:r>
         <w:rPr>
@@ -1301,33 +1314,13 @@
           <w:iCs/>
           <w:sz w:val="20"/>
         </w:rPr>
-        <w:t xml:space="preserve"> IEEE/CVF Conference on Computer Vision and Pattern Recognition</w:t>
-      </w:r>
-      <w:r>
-        <w:rPr>
-          <w:i/>
-          <w:iCs/>
-          <w:sz w:val="20"/>
-        </w:rPr>
-        <w:t xml:space="preserve"> (CVPR)</w:t>
-      </w:r>
-      <w:r>
-        <w:rPr>
-          <w:sz w:val="20"/>
-        </w:rPr>
-        <w:t>, 2025.</w:t>
-      </w:r>
-      <w:r>
-        <w:rPr>
-          <w:sz w:val="20"/>
-        </w:rPr>
-        <w:t xml:space="preserve"> (</w:t>
-      </w:r>
-      <w:r>
-        <w:rPr>
-          <w:sz w:val="20"/>
-        </w:rPr>
-        <w:t xml:space="preserve">*: </w:t>
+        <w:t xml:space="preserve"> IEEE/CVF Conference on Computer Vision and Pattern Recognition (CVPR)</w:t>
+      </w:r>
+      <w:r>
+        <w:rPr>
+          <w:sz w:val="20"/>
+        </w:rPr>
+        <w:t xml:space="preserve">, 2025. (*: </w:t>
       </w:r>
       <w:r>
         <w:rPr>
@@ -1349,7 +1342,7 @@
         <w:pStyle w:val="ListParagraph"/>
         <w:numPr>
           <w:ilvl w:val="0"/>
-          <w:numId w:val="1"/>
+          <w:numId w:val="8"/>
         </w:numPr>
         <w:tabs>
           <w:tab w:val="left" w:pos="481"/>
@@ -1357,7 +1350,7 @@
         <w:adjustRightInd w:val="0"/>
         <w:snapToGrid w:val="0"/>
         <w:spacing w:before="40"/>
-        <w:ind w:left="374" w:right="111"/>
+        <w:ind w:right="111"/>
         <w:rPr>
           <w:sz w:val="20"/>
         </w:rPr>
@@ -1448,7 +1441,7 @@
         <w:pStyle w:val="ListParagraph"/>
         <w:numPr>
           <w:ilvl w:val="0"/>
-          <w:numId w:val="1"/>
+          <w:numId w:val="8"/>
         </w:numPr>
         <w:tabs>
           <w:tab w:val="left" w:pos="481"/>
@@ -1456,7 +1449,7 @@
         <w:adjustRightInd w:val="0"/>
         <w:snapToGrid w:val="0"/>
         <w:spacing w:before="40"/>
-        <w:ind w:left="374" w:right="114"/>
+        <w:ind w:right="114"/>
         <w:rPr>
           <w:sz w:val="20"/>
         </w:rPr>
@@ -1619,7 +1612,7 @@
       <w:pPr>
         <w:adjustRightInd w:val="0"/>
         <w:snapToGrid w:val="0"/>
-        <w:spacing w:before="60"/>
+        <w:spacing w:before="80"/>
         <w:rPr>
           <w:sz w:val="20"/>
           <w:szCs w:val="20"/>
@@ -1706,7 +1699,7 @@
         <w:pStyle w:val="ListParagraph"/>
         <w:numPr>
           <w:ilvl w:val="0"/>
-          <w:numId w:val="1"/>
+          <w:numId w:val="9"/>
         </w:numPr>
         <w:tabs>
           <w:tab w:val="left" w:pos="560"/>
@@ -1715,16 +1708,63 @@
         <w:adjustRightInd w:val="0"/>
         <w:snapToGrid w:val="0"/>
         <w:spacing w:before="35"/>
-        <w:ind w:left="455" w:hanging="441"/>
-        <w:rPr>
-          <w:sz w:val="20"/>
-        </w:rPr>
-      </w:pPr>
-      <w:r>
-        <w:rPr>
-          <w:sz w:val="20"/>
-        </w:rPr>
-        <w:t>Conducted research projects on PDE-driven foundation models (e.g., Mamba-SSM), PDE-driven Computer Graphics applications, and data-driven neural PDE solvers</w:t>
+        <w:rPr>
+          <w:sz w:val="20"/>
+        </w:rPr>
+      </w:pPr>
+      <w:r>
+        <w:rPr>
+          <w:sz w:val="20"/>
+        </w:rPr>
+        <w:t xml:space="preserve">Conducted research projects on </w:t>
+      </w:r>
+      <w:r>
+        <w:rPr>
+          <w:sz w:val="20"/>
+        </w:rPr>
+        <w:t xml:space="preserve">GPU algorithms, </w:t>
+      </w:r>
+      <w:r>
+        <w:rPr>
+          <w:sz w:val="20"/>
+        </w:rPr>
+        <w:t xml:space="preserve">neural </w:t>
+      </w:r>
+      <w:r>
+        <w:rPr>
+          <w:sz w:val="20"/>
+        </w:rPr>
+        <w:t>PDE</w:t>
+      </w:r>
+      <w:r>
+        <w:rPr>
+          <w:sz w:val="20"/>
+        </w:rPr>
+        <w:t xml:space="preserve"> </w:t>
+      </w:r>
+      <w:r>
+        <w:rPr>
+          <w:sz w:val="20"/>
+        </w:rPr>
+        <w:t xml:space="preserve">solvers, </w:t>
+      </w:r>
+      <w:r>
+        <w:rPr>
+          <w:sz w:val="20"/>
+        </w:rPr>
+        <w:t xml:space="preserve">PDE-driven foundation models (e.g., Mamba), </w:t>
+      </w:r>
+      <w:r>
+        <w:rPr>
+          <w:sz w:val="20"/>
+        </w:rPr>
+        <w:t xml:space="preserve">and </w:t>
+      </w:r>
+      <w:r>
+        <w:rPr>
+          <w:sz w:val="20"/>
+        </w:rPr>
+        <w:t>Computer Graphics</w:t>
       </w:r>
       <w:r>
         <w:rPr>
@@ -1742,13 +1782,7 @@
         <w:rPr>
           <w:sz w:val="20"/>
         </w:rPr>
-        <w:t>Research work is published in top-venue conferences, including ICML and CVPR</w:t>
-      </w:r>
-      <w:r>
-        <w:rPr>
-          <w:sz w:val="20"/>
-        </w:rPr>
-        <w:t>.</w:t>
+        <w:t>Research work is published in top-venue conferences, including ICML and CVPR.</w:t>
       </w:r>
     </w:p>
     <w:p>
@@ -1756,7 +1790,7 @@
         <w:pStyle w:val="ListParagraph"/>
         <w:numPr>
           <w:ilvl w:val="0"/>
-          <w:numId w:val="1"/>
+          <w:numId w:val="9"/>
         </w:numPr>
         <w:tabs>
           <w:tab w:val="left" w:pos="560"/>
@@ -1765,7 +1799,6 @@
         <w:adjustRightInd w:val="0"/>
         <w:snapToGrid w:val="0"/>
         <w:spacing w:before="35"/>
-        <w:ind w:left="455" w:hanging="441"/>
         <w:rPr>
           <w:sz w:val="20"/>
         </w:rPr>
@@ -1788,7 +1821,13 @@
         <w:rPr>
           <w:sz w:val="20"/>
         </w:rPr>
-        <w:t xml:space="preserve"> CUDA extensions (e.g., 2DMamba-SSM)</w:t>
+        <w:t xml:space="preserve"> CUDA extension</w:t>
+      </w:r>
+      <w:r>
+        <w:rPr>
+          <w:sz w:val="20"/>
+        </w:rPr>
+        <w:t>s</w:t>
       </w:r>
       <w:r>
         <w:rPr>
@@ -1802,7 +1841,7 @@
         <w:pStyle w:val="ListParagraph"/>
         <w:numPr>
           <w:ilvl w:val="0"/>
-          <w:numId w:val="1"/>
+          <w:numId w:val="9"/>
         </w:numPr>
         <w:tabs>
           <w:tab w:val="left" w:pos="560"/>
@@ -1811,7 +1850,7 @@
         <w:adjustRightInd w:val="0"/>
         <w:snapToGrid w:val="0"/>
         <w:spacing w:before="39"/>
-        <w:ind w:left="455" w:right="118" w:hanging="440"/>
+        <w:ind w:right="118"/>
         <w:rPr>
           <w:sz w:val="20"/>
         </w:rPr>
@@ -2115,7 +2154,7 @@
         <w:pStyle w:val="ListParagraph"/>
         <w:numPr>
           <w:ilvl w:val="0"/>
-          <w:numId w:val="1"/>
+          <w:numId w:val="11"/>
         </w:numPr>
         <w:tabs>
           <w:tab w:val="left" w:pos="545"/>
@@ -2124,7 +2163,7 @@
         <w:adjustRightInd w:val="0"/>
         <w:snapToGrid w:val="0"/>
         <w:spacing w:before="56"/>
-        <w:ind w:left="440" w:right="109" w:hanging="425"/>
+        <w:ind w:right="109"/>
         <w:rPr>
           <w:sz w:val="20"/>
         </w:rPr>
@@ -2254,7 +2293,7 @@
         <w:pStyle w:val="ListParagraph"/>
         <w:numPr>
           <w:ilvl w:val="0"/>
-          <w:numId w:val="1"/>
+          <w:numId w:val="11"/>
         </w:numPr>
         <w:tabs>
           <w:tab w:val="left" w:pos="545"/>
@@ -2263,7 +2302,6 @@
         <w:adjustRightInd w:val="0"/>
         <w:snapToGrid w:val="0"/>
         <w:spacing w:before="29"/>
-        <w:ind w:left="440" w:hanging="426"/>
         <w:rPr>
           <w:sz w:val="20"/>
         </w:rPr>
@@ -2584,94 +2622,79 @@
     </w:p>
     <w:p>
       <w:pPr>
-        <w:spacing w:before="60"/>
-        <w:rPr>
-          <w:b/>
-          <w:bCs/>
-          <w:sz w:val="20"/>
-          <w:szCs w:val="20"/>
-        </w:rPr>
-      </w:pPr>
-      <w:proofErr w:type="spellStart"/>
-      <w:r>
-        <w:rPr>
-          <w:b/>
-          <w:bCs/>
-          <w:sz w:val="20"/>
-          <w:szCs w:val="20"/>
-        </w:rPr>
-        <w:t>UGrid</w:t>
-      </w:r>
-      <w:proofErr w:type="spellEnd"/>
-      <w:r>
-        <w:rPr>
-          <w:b/>
-          <w:bCs/>
-          <w:sz w:val="20"/>
-          <w:szCs w:val="20"/>
-        </w:rPr>
-        <w:t>: An Efficient-And-Rigorous Neural Multigrid Solver for Linear PDEs</w:t>
-      </w:r>
-    </w:p>
-    <w:p>
-      <w:pPr>
-        <w:pStyle w:val="ListParagraph"/>
-        <w:numPr>
-          <w:ilvl w:val="0"/>
-          <w:numId w:val="1"/>
-        </w:numPr>
         <w:tabs>
           <w:tab w:val="left" w:pos="560"/>
           <w:tab w:val="left" w:pos="561"/>
         </w:tabs>
         <w:adjustRightInd w:val="0"/>
         <w:snapToGrid w:val="0"/>
-        <w:spacing w:before="35"/>
-        <w:ind w:left="454" w:hanging="441"/>
-        <w:rPr>
-          <w:sz w:val="20"/>
-        </w:rPr>
-      </w:pPr>
-      <w:proofErr w:type="gramStart"/>
-      <w:r>
-        <w:rPr>
-          <w:sz w:val="20"/>
-          <w:u w:val="single"/>
-        </w:rPr>
-        <w:t>TL;DR</w:t>
-      </w:r>
-      <w:proofErr w:type="gramEnd"/>
-      <w:r>
-        <w:rPr>
-          <w:sz w:val="20"/>
-        </w:rPr>
-        <w:t>:</w:t>
-      </w:r>
-      <w:r>
-        <w:rPr>
-          <w:sz w:val="20"/>
-        </w:rPr>
-        <w:t xml:space="preserve"> </w:t>
-      </w:r>
-      <w:proofErr w:type="spellStart"/>
-      <w:r>
-        <w:rPr>
-          <w:sz w:val="20"/>
-        </w:rPr>
-        <w:t>UGrid</w:t>
-      </w:r>
-      <w:proofErr w:type="spellEnd"/>
-      <w:r>
-        <w:rPr>
-          <w:sz w:val="20"/>
-        </w:rPr>
-        <w:t xml:space="preserve"> is a neural solver for Partial Differential Equations (PDEs) with convergence guarantee</w:t>
-      </w:r>
-      <w:r>
-        <w:rPr>
-          <w:sz w:val="20"/>
-        </w:rPr>
-        <w:t xml:space="preserve">. </w:t>
+        <w:spacing w:before="80"/>
+        <w:rPr>
+          <w:sz w:val="20"/>
+        </w:rPr>
+      </w:pPr>
+      <w:r>
+        <w:rPr>
+          <w:b/>
+          <w:bCs/>
+          <w:sz w:val="20"/>
+          <w:szCs w:val="20"/>
+        </w:rPr>
+        <w:t xml:space="preserve">2DMamba: </w:t>
+      </w:r>
+      <w:r>
+        <w:rPr>
+          <w:b/>
+          <w:bCs/>
+          <w:sz w:val="20"/>
+          <w:szCs w:val="20"/>
+        </w:rPr>
+        <w:t>A H</w:t>
+      </w:r>
+      <w:r>
+        <w:rPr>
+          <w:b/>
+          <w:bCs/>
+          <w:sz w:val="20"/>
+          <w:szCs w:val="20"/>
+        </w:rPr>
+        <w:t>ardware-</w:t>
+      </w:r>
+      <w:r>
+        <w:rPr>
+          <w:b/>
+          <w:bCs/>
+          <w:sz w:val="20"/>
+          <w:szCs w:val="20"/>
+        </w:rPr>
+        <w:t>A</w:t>
+      </w:r>
+      <w:r>
+        <w:rPr>
+          <w:b/>
+          <w:bCs/>
+          <w:sz w:val="20"/>
+          <w:szCs w:val="20"/>
+        </w:rPr>
+        <w:t xml:space="preserve">ware 2D </w:t>
+      </w:r>
+      <w:r>
+        <w:rPr>
+          <w:b/>
+          <w:bCs/>
+          <w:sz w:val="20"/>
+          <w:szCs w:val="20"/>
+        </w:rPr>
+        <w:t>Selective State-Space Model</w:t>
+      </w:r>
+      <w:r>
+        <w:rPr>
+          <w:b/>
+          <w:bCs/>
+          <w:sz w:val="20"/>
+          <w:szCs w:val="20"/>
+        </w:rPr>
+        <w:t xml:space="preserve"> with Applications in Image Processing</w:t>
       </w:r>
     </w:p>
     <w:p>
@@ -2679,57 +2702,81 @@
         <w:pStyle w:val="ListParagraph"/>
         <w:numPr>
           <w:ilvl w:val="0"/>
-          <w:numId w:val="1"/>
+          <w:numId w:val="13"/>
         </w:numPr>
-        <w:tabs>
-          <w:tab w:val="left" w:pos="560"/>
-          <w:tab w:val="left" w:pos="561"/>
-        </w:tabs>
         <w:adjustRightInd w:val="0"/>
         <w:snapToGrid w:val="0"/>
-        <w:spacing w:before="35"/>
-        <w:ind w:left="454" w:hanging="441"/>
-        <w:rPr>
-          <w:sz w:val="20"/>
-        </w:rPr>
-      </w:pPr>
-      <w:r>
-        <w:rPr>
-          <w:sz w:val="20"/>
-        </w:rPr>
-        <w:t xml:space="preserve">Built </w:t>
-      </w:r>
-      <w:r>
-        <w:rPr>
-          <w:sz w:val="20"/>
-        </w:rPr>
-        <w:t xml:space="preserve">upon the combination of the U-Net architecture and the legacy </w:t>
-      </w:r>
-      <w:proofErr w:type="spellStart"/>
-      <w:r>
-        <w:rPr>
-          <w:sz w:val="20"/>
-        </w:rPr>
-        <w:t>MultiGrid</w:t>
-      </w:r>
-      <w:proofErr w:type="spellEnd"/>
-      <w:r>
-        <w:rPr>
-          <w:sz w:val="20"/>
-        </w:rPr>
-        <w:t xml:space="preserve"> PDE solver, provides users with high speed (up to 20x speedup against legacy solvers</w:t>
-      </w:r>
-      <w:r>
-        <w:rPr>
-          <w:sz w:val="20"/>
-        </w:rPr>
-        <w:t>)</w:t>
-      </w:r>
-      <w:r>
-        <w:rPr>
-          <w:sz w:val="20"/>
-        </w:rPr>
-        <w:t xml:space="preserve">, high precision (relative residual as low as 1e-5), high robustness (against irregular and noisy input), high generalization power (to irregular boundary geometries and topology), and high scalability (without need for retraining). </w:t>
+        <w:rPr>
+          <w:sz w:val="20"/>
+        </w:rPr>
+      </w:pPr>
+      <w:bookmarkStart w:id="6" w:name="OLE_LINK1"/>
+      <w:proofErr w:type="gramStart"/>
+      <w:r>
+        <w:rPr>
+          <w:b/>
+          <w:bCs/>
+          <w:sz w:val="20"/>
+          <w:u w:val="single"/>
+        </w:rPr>
+        <w:t>TL;DR</w:t>
+      </w:r>
+      <w:r>
+        <w:rPr>
+          <w:sz w:val="20"/>
+        </w:rPr>
+        <w:t>.</w:t>
+      </w:r>
+      <w:proofErr w:type="gramEnd"/>
+      <w:r>
+        <w:rPr>
+          <w:sz w:val="20"/>
+        </w:rPr>
+        <w:t xml:space="preserve"> </w:t>
+      </w:r>
+      <w:r>
+        <w:rPr>
+          <w:sz w:val="20"/>
+        </w:rPr>
+        <w:t xml:space="preserve">2DMamba </w:t>
+      </w:r>
+      <w:r>
+        <w:rPr>
+          <w:sz w:val="20"/>
+        </w:rPr>
+        <w:t xml:space="preserve">employs a geometric-rigorous and hardware-aware 2D SSM formulation, which </w:t>
+      </w:r>
+      <w:r>
+        <w:rPr>
+          <w:sz w:val="20"/>
+        </w:rPr>
+        <w:t>extends 1D Mamba into 2D while maintaining its modeling capabilities, high parallelism, and</w:t>
+      </w:r>
+      <w:r>
+        <w:rPr>
+          <w:sz w:val="20"/>
+        </w:rPr>
+        <w:t xml:space="preserve"> </w:t>
+      </w:r>
+      <w:r>
+        <w:rPr>
+          <w:sz w:val="20"/>
+        </w:rPr>
+        <w:t>memory</w:t>
+      </w:r>
+      <w:r>
+        <w:rPr>
+          <w:rFonts w:eastAsiaTheme="minorEastAsia" w:hint="eastAsia"/>
+          <w:sz w:val="20"/>
+          <w:lang w:eastAsia="zh-CN"/>
+        </w:rPr>
+        <w:t xml:space="preserve"> </w:t>
+      </w:r>
+      <w:r>
+        <w:rPr>
+          <w:sz w:val="20"/>
+        </w:rPr>
+        <w:t xml:space="preserve">efficiency. </w:t>
       </w:r>
     </w:p>
     <w:p>
@@ -2737,251 +2784,36 @@
         <w:pStyle w:val="ListParagraph"/>
         <w:numPr>
           <w:ilvl w:val="0"/>
-          <w:numId w:val="1"/>
+          <w:numId w:val="13"/>
         </w:numPr>
-        <w:tabs>
-          <w:tab w:val="left" w:pos="560"/>
-          <w:tab w:val="left" w:pos="561"/>
-        </w:tabs>
         <w:adjustRightInd w:val="0"/>
         <w:snapToGrid w:val="0"/>
-        <w:spacing w:before="35"/>
-        <w:ind w:leftChars="6" w:left="454" w:hanging="441"/>
-        <w:rPr>
-          <w:sz w:val="20"/>
-        </w:rPr>
-      </w:pPr>
-      <w:r>
-        <w:rPr>
-          <w:sz w:val="20"/>
-        </w:rPr>
-        <w:t xml:space="preserve">Involved techniques: Numerical analysis on convergence, customized AI operators (Python and CUDA based). </w:t>
-      </w:r>
-      <w:r>
-        <w:rPr>
-          <w:sz w:val="20"/>
-        </w:rPr>
-        <w:t>Implements a customized CUDA convolution module to save computation for specific-shaped convolution kernels used in PDE solvers.</w:t>
+        <w:rPr>
+          <w:sz w:val="20"/>
+        </w:rPr>
+      </w:pPr>
+      <w:r>
+        <w:rPr>
+          <w:rFonts w:eastAsiaTheme="minorEastAsia" w:hint="eastAsia"/>
+          <w:sz w:val="20"/>
+          <w:lang w:eastAsia="zh-CN"/>
+        </w:rPr>
+        <w:t xml:space="preserve">Implements a warp-scan based 2D parallel scan routine which supports scanning prefix callbacks for global tiling. Extends 1D Mamba scanning operation into 2D while maintaining its training/inference efficiency. </w:t>
+      </w:r>
+      <w:r>
+        <w:rPr>
+          <w:sz w:val="20"/>
+        </w:rPr>
+        <w:t>Compared to a naïve implementation, achieves a throughput of 10x, while the GPU memory consumption is only 10%.</w:t>
       </w:r>
     </w:p>
+    <w:bookmarkEnd w:id="6"/>
     <w:p>
       <w:pPr>
         <w:pStyle w:val="ListParagraph"/>
         <w:numPr>
           <w:ilvl w:val="0"/>
-          <w:numId w:val="1"/>
-        </w:numPr>
-        <w:tabs>
-          <w:tab w:val="left" w:pos="560"/>
-          <w:tab w:val="left" w:pos="561"/>
-        </w:tabs>
-        <w:adjustRightInd w:val="0"/>
-        <w:snapToGrid w:val="0"/>
-        <w:spacing w:before="35"/>
-        <w:ind w:leftChars="6" w:left="454" w:hanging="441"/>
-        <w:rPr>
-          <w:sz w:val="20"/>
-        </w:rPr>
-      </w:pPr>
-      <w:r>
-        <w:rPr>
-          <w:sz w:val="20"/>
-        </w:rPr>
-        <w:t xml:space="preserve">Code available at </w:t>
-      </w:r>
-      <w:hyperlink r:id="rId8" w:history="1">
-        <w:r>
-          <w:rPr>
-            <w:rStyle w:val="Hyperlink"/>
-            <w:sz w:val="20"/>
-          </w:rPr>
-          <w:t>https://github.com/AXIHIXA/UGrid</w:t>
-        </w:r>
-      </w:hyperlink>
-      <w:r>
-        <w:rPr>
-          <w:sz w:val="20"/>
-        </w:rPr>
-        <w:t>.</w:t>
-      </w:r>
-    </w:p>
-    <w:p>
-      <w:pPr>
-        <w:tabs>
-          <w:tab w:val="left" w:pos="560"/>
-          <w:tab w:val="left" w:pos="561"/>
-        </w:tabs>
-        <w:adjustRightInd w:val="0"/>
-        <w:snapToGrid w:val="0"/>
-        <w:spacing w:before="35"/>
-        <w:ind w:left="13"/>
-        <w:rPr>
-          <w:sz w:val="20"/>
-        </w:rPr>
-      </w:pPr>
-    </w:p>
-    <w:p>
-      <w:pPr>
-        <w:spacing w:before="60"/>
-        <w:rPr>
-          <w:b/>
-          <w:bCs/>
-          <w:sz w:val="20"/>
-          <w:szCs w:val="20"/>
-        </w:rPr>
-      </w:pPr>
-      <w:r>
-        <w:rPr>
-          <w:b/>
-          <w:bCs/>
-          <w:sz w:val="20"/>
-          <w:szCs w:val="20"/>
-        </w:rPr>
-        <w:lastRenderedPageBreak/>
-        <w:t xml:space="preserve">2DMamba: </w:t>
-      </w:r>
-      <w:r>
-        <w:rPr>
-          <w:b/>
-          <w:bCs/>
-          <w:sz w:val="20"/>
-          <w:szCs w:val="20"/>
-        </w:rPr>
-        <w:t>A H</w:t>
-      </w:r>
-      <w:r>
-        <w:rPr>
-          <w:b/>
-          <w:bCs/>
-          <w:sz w:val="20"/>
-          <w:szCs w:val="20"/>
-        </w:rPr>
-        <w:t>ardware-</w:t>
-      </w:r>
-      <w:r>
-        <w:rPr>
-          <w:b/>
-          <w:bCs/>
-          <w:sz w:val="20"/>
-          <w:szCs w:val="20"/>
-        </w:rPr>
-        <w:t>A</w:t>
-      </w:r>
-      <w:r>
-        <w:rPr>
-          <w:b/>
-          <w:bCs/>
-          <w:sz w:val="20"/>
-          <w:szCs w:val="20"/>
-        </w:rPr>
-        <w:t xml:space="preserve">ware 2D </w:t>
-      </w:r>
-      <w:r>
-        <w:rPr>
-          <w:b/>
-          <w:bCs/>
-          <w:sz w:val="20"/>
-          <w:szCs w:val="20"/>
-        </w:rPr>
-        <w:t>Selective State-Space Model</w:t>
-      </w:r>
-      <w:r>
-        <w:rPr>
-          <w:b/>
-          <w:bCs/>
-          <w:sz w:val="20"/>
-          <w:szCs w:val="20"/>
-        </w:rPr>
-        <w:t xml:space="preserve"> with Applications in Image Processing</w:t>
-      </w:r>
-    </w:p>
-    <w:p>
-      <w:pPr>
-        <w:pStyle w:val="ListParagraph"/>
-        <w:numPr>
-          <w:ilvl w:val="0"/>
-          <w:numId w:val="1"/>
-        </w:numPr>
-        <w:adjustRightInd w:val="0"/>
-        <w:snapToGrid w:val="0"/>
-        <w:ind w:leftChars="6" w:left="439" w:hanging="426"/>
-        <w:rPr>
-          <w:sz w:val="20"/>
-        </w:rPr>
-      </w:pPr>
-      <w:bookmarkStart w:id="6" w:name="OLE_LINK1"/>
-      <w:proofErr w:type="gramStart"/>
-      <w:r>
-        <w:rPr>
-          <w:sz w:val="20"/>
-          <w:u w:val="single"/>
-        </w:rPr>
-        <w:t>TL;DR</w:t>
-      </w:r>
-      <w:proofErr w:type="gramEnd"/>
-      <w:r>
-        <w:rPr>
-          <w:sz w:val="20"/>
-        </w:rPr>
-        <w:t xml:space="preserve">: </w:t>
-      </w:r>
-      <w:r>
-        <w:rPr>
-          <w:sz w:val="20"/>
-        </w:rPr>
-        <w:t>2D-Mamba scanner extends 1D Mamba into 2D while maintaining its modeling capabilities, high parallelism, and memory</w:t>
-      </w:r>
-      <w:r>
-        <w:rPr>
-          <w:rFonts w:eastAsiaTheme="minorEastAsia" w:hint="eastAsia"/>
-          <w:sz w:val="20"/>
-          <w:lang w:eastAsia="zh-CN"/>
-        </w:rPr>
-        <w:t xml:space="preserve"> access</w:t>
-      </w:r>
-      <w:r>
-        <w:rPr>
-          <w:sz w:val="20"/>
-        </w:rPr>
-        <w:t xml:space="preserve"> efficiency. </w:t>
-      </w:r>
-    </w:p>
-    <w:p>
-      <w:pPr>
-        <w:pStyle w:val="ListParagraph"/>
-        <w:numPr>
-          <w:ilvl w:val="0"/>
-          <w:numId w:val="1"/>
-        </w:numPr>
-        <w:adjustRightInd w:val="0"/>
-        <w:snapToGrid w:val="0"/>
-        <w:ind w:leftChars="6" w:left="439" w:hanging="426"/>
-        <w:rPr>
-          <w:sz w:val="20"/>
-        </w:rPr>
-      </w:pPr>
-      <w:r>
-        <w:rPr>
-          <w:rFonts w:eastAsiaTheme="minorEastAsia" w:hint="eastAsia"/>
-          <w:sz w:val="20"/>
-          <w:lang w:eastAsia="zh-CN"/>
-        </w:rPr>
-        <w:t xml:space="preserve">Implements a warp-scan based 2D parallel scan routine which supports scanning prefix callbacks for global tiling. Extends 1D Mamba scanning operation into 2D while maintaining its training/inference efficiency. </w:t>
-      </w:r>
-      <w:r>
-        <w:rPr>
-          <w:sz w:val="20"/>
-        </w:rPr>
-        <w:t>Compared to a naïve implementation, achieves a throughput of 10x, while the GPU memory consumption is only 10%.</w:t>
-      </w:r>
-    </w:p>
-    <w:bookmarkEnd w:id="6"/>
-    <w:p>
-      <w:pPr>
-        <w:pStyle w:val="ListParagraph"/>
-        <w:numPr>
-          <w:ilvl w:val="0"/>
-          <w:numId w:val="1"/>
+          <w:numId w:val="13"/>
         </w:numPr>
         <w:tabs>
           <w:tab w:val="left" w:pos="545"/>
@@ -2990,7 +2822,6 @@
         <w:adjustRightInd w:val="0"/>
         <w:snapToGrid w:val="0"/>
         <w:spacing w:before="35"/>
-        <w:ind w:leftChars="6" w:left="439" w:hanging="426"/>
         <w:rPr>
           <w:sz w:val="20"/>
         </w:rPr>
@@ -3069,7 +2900,7 @@
         <w:pStyle w:val="ListParagraph"/>
         <w:numPr>
           <w:ilvl w:val="0"/>
-          <w:numId w:val="1"/>
+          <w:numId w:val="13"/>
         </w:numPr>
         <w:tabs>
           <w:tab w:val="left" w:pos="545"/>
@@ -3078,7 +2909,6 @@
         <w:adjustRightInd w:val="0"/>
         <w:snapToGrid w:val="0"/>
         <w:spacing w:before="35"/>
-        <w:ind w:leftChars="6" w:left="439" w:hanging="426"/>
         <w:rPr>
           <w:sz w:val="20"/>
         </w:rPr>
@@ -3090,7 +2920,7 @@
         </w:rPr>
         <w:t xml:space="preserve">Code available at </w:t>
       </w:r>
-      <w:hyperlink r:id="rId9" w:history="1">
+      <w:hyperlink r:id="rId8" w:history="1">
         <w:r>
           <w:rPr>
             <w:rStyle w:val="Hyperlink"/>
@@ -3118,6 +2948,7 @@
           <w:szCs w:val="20"/>
         </w:rPr>
       </w:pPr>
+      <w:proofErr w:type="spellStart"/>
       <w:r>
         <w:rPr>
           <w:b/>
@@ -3125,8 +2956,10 @@
           <w:sz w:val="20"/>
           <w:szCs w:val="20"/>
         </w:rPr>
-        <w:t>CUDA Baseline Experiments</w:t>
-      </w:r>
+        <w:lastRenderedPageBreak/>
+        <w:t>UGrid</w:t>
+      </w:r>
+      <w:proofErr w:type="spellEnd"/>
       <w:r>
         <w:rPr>
           <w:b/>
@@ -3134,7 +2967,7 @@
           <w:sz w:val="20"/>
           <w:szCs w:val="20"/>
         </w:rPr>
-        <w:t>: Performance Profiling and Optimization</w:t>
+        <w:t>: An Efficient-And-Rigorous Neural Multigrid Solver for Linear PDEs</w:t>
       </w:r>
     </w:p>
     <w:p>
@@ -3142,11 +2975,202 @@
         <w:pStyle w:val="ListParagraph"/>
         <w:numPr>
           <w:ilvl w:val="0"/>
-          <w:numId w:val="1"/>
+          <w:numId w:val="12"/>
+        </w:numPr>
+        <w:tabs>
+          <w:tab w:val="left" w:pos="560"/>
+          <w:tab w:val="left" w:pos="561"/>
+        </w:tabs>
+        <w:adjustRightInd w:val="0"/>
+        <w:snapToGrid w:val="0"/>
+        <w:spacing w:before="35"/>
+        <w:rPr>
+          <w:sz w:val="20"/>
+        </w:rPr>
+      </w:pPr>
+      <w:proofErr w:type="gramStart"/>
+      <w:r>
+        <w:rPr>
+          <w:b/>
+          <w:bCs/>
+          <w:sz w:val="20"/>
+          <w:u w:val="single"/>
+        </w:rPr>
+        <w:t>TL;DR</w:t>
+      </w:r>
+      <w:r>
+        <w:rPr>
+          <w:b/>
+          <w:bCs/>
+          <w:sz w:val="20"/>
+          <w:u w:val="single"/>
+        </w:rPr>
+        <w:t>.</w:t>
+      </w:r>
+      <w:proofErr w:type="gramEnd"/>
+      <w:r>
+        <w:rPr>
+          <w:sz w:val="20"/>
+        </w:rPr>
+        <w:t xml:space="preserve"> </w:t>
+      </w:r>
+      <w:proofErr w:type="spellStart"/>
+      <w:r>
+        <w:rPr>
+          <w:sz w:val="20"/>
+        </w:rPr>
+        <w:t>UGrid</w:t>
+      </w:r>
+      <w:proofErr w:type="spellEnd"/>
+      <w:r>
+        <w:rPr>
+          <w:sz w:val="20"/>
+        </w:rPr>
+        <w:t xml:space="preserve"> is a neural solver for Partial Differential Equations (PDEs) with convergence guarantee. </w:t>
+      </w:r>
+    </w:p>
+    <w:p>
+      <w:pPr>
+        <w:pStyle w:val="ListParagraph"/>
+        <w:numPr>
+          <w:ilvl w:val="0"/>
+          <w:numId w:val="12"/>
+        </w:numPr>
+        <w:tabs>
+          <w:tab w:val="left" w:pos="560"/>
+          <w:tab w:val="left" w:pos="561"/>
+        </w:tabs>
+        <w:adjustRightInd w:val="0"/>
+        <w:snapToGrid w:val="0"/>
+        <w:spacing w:before="35"/>
+        <w:rPr>
+          <w:sz w:val="20"/>
+        </w:rPr>
+      </w:pPr>
+      <w:r>
+        <w:rPr>
+          <w:sz w:val="20"/>
+        </w:rPr>
+        <w:t xml:space="preserve">Built upon the combination of the U-Net architecture and the legacy </w:t>
+      </w:r>
+      <w:proofErr w:type="spellStart"/>
+      <w:r>
+        <w:rPr>
+          <w:sz w:val="20"/>
+        </w:rPr>
+        <w:t>MultiGrid</w:t>
+      </w:r>
+      <w:proofErr w:type="spellEnd"/>
+      <w:r>
+        <w:rPr>
+          <w:sz w:val="20"/>
+        </w:rPr>
+        <w:t xml:space="preserve"> PDE solver, provides users with high speed (up to 20x speedup against legacy solvers), high precision (relative residual as low as 1e-5), high robustness (against irregular and noisy input), high generalization power (to irregular boundary geometries and topology), and high scalability (without need for retraining). </w:t>
+      </w:r>
+    </w:p>
+    <w:p>
+      <w:pPr>
+        <w:pStyle w:val="ListParagraph"/>
+        <w:numPr>
+          <w:ilvl w:val="0"/>
+          <w:numId w:val="12"/>
+        </w:numPr>
+        <w:tabs>
+          <w:tab w:val="left" w:pos="560"/>
+          <w:tab w:val="left" w:pos="561"/>
+        </w:tabs>
+        <w:adjustRightInd w:val="0"/>
+        <w:snapToGrid w:val="0"/>
+        <w:spacing w:before="35"/>
+        <w:rPr>
+          <w:sz w:val="20"/>
+        </w:rPr>
+      </w:pPr>
+      <w:r>
+        <w:rPr>
+          <w:sz w:val="20"/>
+        </w:rPr>
+        <w:t>Involved techniques: Numerical analysis on convergence, customized AI operators (Python and CUDA based). Implements a customized CUDA convolution module to save computation for specific-shaped convolution kernels used in PDE solvers.</w:t>
+      </w:r>
+    </w:p>
+    <w:p>
+      <w:pPr>
+        <w:pStyle w:val="ListParagraph"/>
+        <w:numPr>
+          <w:ilvl w:val="0"/>
+          <w:numId w:val="12"/>
+        </w:numPr>
+        <w:tabs>
+          <w:tab w:val="left" w:pos="560"/>
+          <w:tab w:val="left" w:pos="561"/>
+        </w:tabs>
+        <w:adjustRightInd w:val="0"/>
+        <w:snapToGrid w:val="0"/>
+        <w:spacing w:before="35"/>
+        <w:rPr>
+          <w:sz w:val="20"/>
+        </w:rPr>
+      </w:pPr>
+      <w:r>
+        <w:rPr>
+          <w:sz w:val="20"/>
+        </w:rPr>
+        <w:t xml:space="preserve">Code available at </w:t>
+      </w:r>
+      <w:hyperlink r:id="rId9" w:history="1">
+        <w:r>
+          <w:rPr>
+            <w:rStyle w:val="Hyperlink"/>
+            <w:sz w:val="20"/>
+          </w:rPr>
+          <w:t>https://github.com/AXIHIXA/UGrid</w:t>
+        </w:r>
+      </w:hyperlink>
+      <w:r>
+        <w:rPr>
+          <w:sz w:val="20"/>
+        </w:rPr>
+        <w:t>.</w:t>
+      </w:r>
+    </w:p>
+    <w:p>
+      <w:pPr>
+        <w:spacing w:before="80"/>
+        <w:rPr>
+          <w:b/>
+          <w:bCs/>
+          <w:sz w:val="20"/>
+          <w:szCs w:val="20"/>
+        </w:rPr>
+      </w:pPr>
+      <w:r>
+        <w:rPr>
+          <w:b/>
+          <w:bCs/>
+          <w:sz w:val="20"/>
+          <w:szCs w:val="20"/>
+        </w:rPr>
+        <w:t>CUDA Baseline Experiments</w:t>
+      </w:r>
+      <w:r>
+        <w:rPr>
+          <w:b/>
+          <w:bCs/>
+          <w:sz w:val="20"/>
+          <w:szCs w:val="20"/>
+        </w:rPr>
+        <w:t>: Performance Profiling and Optimization</w:t>
+      </w:r>
+    </w:p>
+    <w:p>
+      <w:pPr>
+        <w:pStyle w:val="ListParagraph"/>
+        <w:numPr>
+          <w:ilvl w:val="0"/>
+          <w:numId w:val="15"/>
         </w:numPr>
         <w:adjustRightInd w:val="0"/>
         <w:snapToGrid w:val="0"/>
-        <w:ind w:leftChars="6" w:left="439" w:hanging="426"/>
         <w:rPr>
           <w:sz w:val="20"/>
         </w:rPr>
@@ -3154,17 +3178,28 @@
       <w:proofErr w:type="gramStart"/>
       <w:r>
         <w:rPr>
+          <w:b/>
+          <w:bCs/>
           <w:sz w:val="20"/>
           <w:u w:val="single"/>
         </w:rPr>
         <w:t>TL;DR</w:t>
       </w:r>
+      <w:r>
+        <w:rPr>
+          <w:b/>
+          <w:bCs/>
+          <w:sz w:val="20"/>
+          <w:u w:val="single"/>
+        </w:rPr>
+        <w:t>.</w:t>
+      </w:r>
       <w:proofErr w:type="gramEnd"/>
       <w:r>
         <w:rPr>
           <w:sz w:val="20"/>
         </w:rPr>
-        <w:t xml:space="preserve">: Implements and fine-tunes multiple CUDA baseline algorithms. </w:t>
+        <w:t xml:space="preserve"> Implements and fine-tunes multiple CUDA baseline algorithms. </w:t>
       </w:r>
     </w:p>
     <w:p>
@@ -3172,26 +3207,19 @@
         <w:pStyle w:val="ListParagraph"/>
         <w:numPr>
           <w:ilvl w:val="0"/>
-          <w:numId w:val="1"/>
+          <w:numId w:val="15"/>
         </w:numPr>
         <w:adjustRightInd w:val="0"/>
         <w:snapToGrid w:val="0"/>
-        <w:ind w:leftChars="6" w:left="439" w:hanging="426"/>
-        <w:rPr>
-          <w:sz w:val="20"/>
-        </w:rPr>
-      </w:pPr>
-      <w:r>
-        <w:rPr>
-          <w:sz w:val="20"/>
-        </w:rPr>
-        <w:t>Implemented</w:t>
-      </w:r>
-      <w:r>
-        <w:rPr>
-          <w:sz w:val="20"/>
-        </w:rPr>
-        <w:t xml:space="preserve"> baselines</w:t>
+        <w:rPr>
+          <w:sz w:val="20"/>
+        </w:rPr>
+      </w:pPr>
+      <w:r>
+        <w:rPr>
+          <w:sz w:val="20"/>
+        </w:rPr>
+        <w:t>Implemented baselines</w:t>
       </w:r>
       <w:r>
         <w:rPr>
@@ -3211,7 +3239,7 @@
         <w:pStyle w:val="ListParagraph"/>
         <w:numPr>
           <w:ilvl w:val="0"/>
-          <w:numId w:val="3"/>
+          <w:numId w:val="17"/>
         </w:numPr>
         <w:adjustRightInd w:val="0"/>
         <w:snapToGrid w:val="0"/>
@@ -3237,7 +3265,7 @@
         <w:pStyle w:val="ListParagraph"/>
         <w:numPr>
           <w:ilvl w:val="0"/>
-          <w:numId w:val="3"/>
+          <w:numId w:val="17"/>
         </w:numPr>
         <w:adjustRightInd w:val="0"/>
         <w:snapToGrid w:val="0"/>
@@ -3277,7 +3305,7 @@
         <w:pStyle w:val="ListParagraph"/>
         <w:numPr>
           <w:ilvl w:val="0"/>
-          <w:numId w:val="3"/>
+          <w:numId w:val="17"/>
         </w:numPr>
         <w:adjustRightInd w:val="0"/>
         <w:snapToGrid w:val="0"/>
@@ -3317,7 +3345,7 @@
         <w:pStyle w:val="ListParagraph"/>
         <w:numPr>
           <w:ilvl w:val="0"/>
-          <w:numId w:val="3"/>
+          <w:numId w:val="17"/>
         </w:numPr>
         <w:adjustRightInd w:val="0"/>
         <w:snapToGrid w:val="0"/>
@@ -3343,7 +3371,7 @@
         <w:pStyle w:val="ListParagraph"/>
         <w:numPr>
           <w:ilvl w:val="0"/>
-          <w:numId w:val="3"/>
+          <w:numId w:val="17"/>
         </w:numPr>
         <w:adjustRightInd w:val="0"/>
         <w:snapToGrid w:val="0"/>
@@ -3401,7 +3429,7 @@
         <w:pStyle w:val="ListParagraph"/>
         <w:numPr>
           <w:ilvl w:val="0"/>
-          <w:numId w:val="3"/>
+          <w:numId w:val="17"/>
         </w:numPr>
         <w:adjustRightInd w:val="0"/>
         <w:snapToGrid w:val="0"/>
@@ -3455,7 +3483,7 @@
         <w:pStyle w:val="ListParagraph"/>
         <w:numPr>
           <w:ilvl w:val="0"/>
-          <w:numId w:val="3"/>
+          <w:numId w:val="17"/>
         </w:numPr>
         <w:adjustRightInd w:val="0"/>
         <w:snapToGrid w:val="0"/>
@@ -3511,7 +3539,7 @@
         <w:pStyle w:val="ListParagraph"/>
         <w:numPr>
           <w:ilvl w:val="0"/>
-          <w:numId w:val="1"/>
+          <w:numId w:val="15"/>
         </w:numPr>
         <w:tabs>
           <w:tab w:val="left" w:pos="545"/>
@@ -3520,7 +3548,6 @@
         <w:adjustRightInd w:val="0"/>
         <w:snapToGrid w:val="0"/>
         <w:spacing w:before="29"/>
-        <w:ind w:leftChars="6" w:left="439" w:hanging="426"/>
         <w:rPr>
           <w:sz w:val="20"/>
         </w:rPr>
@@ -3615,7 +3642,7 @@
         <w:pStyle w:val="ListParagraph"/>
         <w:numPr>
           <w:ilvl w:val="0"/>
-          <w:numId w:val="1"/>
+          <w:numId w:val="16"/>
         </w:numPr>
         <w:tabs>
           <w:tab w:val="left" w:pos="545"/>
@@ -3623,8 +3650,7 @@
         </w:tabs>
         <w:adjustRightInd w:val="0"/>
         <w:snapToGrid w:val="0"/>
-        <w:spacing w:before="60"/>
-        <w:ind w:left="426" w:hanging="426"/>
+        <w:spacing w:before="80"/>
         <w:rPr>
           <w:sz w:val="20"/>
         </w:rPr>
@@ -3648,7 +3674,7 @@
         <w:pStyle w:val="ListParagraph"/>
         <w:numPr>
           <w:ilvl w:val="0"/>
-          <w:numId w:val="2"/>
+          <w:numId w:val="18"/>
         </w:numPr>
         <w:tabs>
           <w:tab w:val="left" w:pos="1200"/>
@@ -3656,7 +3682,6 @@
         </w:tabs>
         <w:adjustRightInd w:val="0"/>
         <w:snapToGrid w:val="0"/>
-        <w:ind w:left="786"/>
         <w:rPr>
           <w:sz w:val="20"/>
         </w:rPr>
@@ -3720,7 +3745,7 @@
         <w:pStyle w:val="ListParagraph"/>
         <w:numPr>
           <w:ilvl w:val="0"/>
-          <w:numId w:val="2"/>
+          <w:numId w:val="18"/>
         </w:numPr>
         <w:tabs>
           <w:tab w:val="left" w:pos="1200"/>
@@ -3728,7 +3753,6 @@
         </w:tabs>
         <w:adjustRightInd w:val="0"/>
         <w:snapToGrid w:val="0"/>
-        <w:ind w:left="786"/>
         <w:rPr>
           <w:sz w:val="20"/>
         </w:rPr>
@@ -3863,7 +3887,7 @@
         <w:pStyle w:val="ListParagraph"/>
         <w:numPr>
           <w:ilvl w:val="0"/>
-          <w:numId w:val="2"/>
+          <w:numId w:val="18"/>
         </w:numPr>
         <w:tabs>
           <w:tab w:val="left" w:pos="1200"/>
@@ -3871,7 +3895,6 @@
         </w:tabs>
         <w:adjustRightInd w:val="0"/>
         <w:snapToGrid w:val="0"/>
-        <w:ind w:left="786"/>
         <w:rPr>
           <w:sz w:val="20"/>
         </w:rPr>
@@ -4386,12 +4409,12 @@
     </w:lvl>
   </w:abstractNum>
   <w:abstractNum w:abstractNumId="2" w15:restartNumberingAfterBreak="0">
-    <w:nsid w:val="360925B2"/>
+    <w:nsid w:val="213A555C"/>
     <w:multiLevelType w:val="hybridMultilevel"/>
-    <w:tmpl w:val="37B8D940"/>
-    <w:lvl w:ilvl="0" w:tplc="C8005B9C">
-      <w:numFmt w:val="bullet"/>
-      <w:lvlText w:val=""/>
+    <w:tmpl w:val="990A96C4"/>
+    <w:lvl w:ilvl="0" w:tplc="B23E87D0">
+      <w:numFmt w:val="bullet"/>
+      <w:lvlText w:val=""/>
       <w:lvlJc w:val="left"/>
       <w:pPr>
         <w:ind w:left="360" w:hanging="360"/>
@@ -4413,7 +4436,7 @@
       <w:lvlText w:val=""/>
       <w:lvlJc w:val="left"/>
       <w:pPr>
-        <w:ind w:left="1081" w:hanging="421"/>
+        <w:ind w:left="1201" w:hanging="421"/>
       </w:pPr>
       <w:rPr>
         <w:rFonts w:ascii="Wingdings" w:eastAsia="Wingdings" w:hAnsi="Wingdings" w:cs="Wingdings" w:hint="default"/>
@@ -4432,7 +4455,7 @@
       <w:lvlText w:val="•"/>
       <w:lvlJc w:val="left"/>
       <w:pPr>
-        <w:ind w:left="2136" w:hanging="421"/>
+        <w:ind w:left="2256" w:hanging="421"/>
       </w:pPr>
       <w:rPr>
         <w:rFonts w:hint="default"/>
@@ -4444,7 +4467,7 @@
       <w:lvlText w:val="•"/>
       <w:lvlJc w:val="left"/>
       <w:pPr>
-        <w:ind w:left="3192" w:hanging="421"/>
+        <w:ind w:left="3312" w:hanging="421"/>
       </w:pPr>
       <w:rPr>
         <w:rFonts w:hint="default"/>
@@ -4456,7 +4479,7 @@
       <w:lvlText w:val="•"/>
       <w:lvlJc w:val="left"/>
       <w:pPr>
-        <w:ind w:left="4248" w:hanging="421"/>
+        <w:ind w:left="4368" w:hanging="421"/>
       </w:pPr>
       <w:rPr>
         <w:rFonts w:hint="default"/>
@@ -4468,7 +4491,7 @@
       <w:lvlText w:val="•"/>
       <w:lvlJc w:val="left"/>
       <w:pPr>
-        <w:ind w:left="5304" w:hanging="421"/>
+        <w:ind w:left="5424" w:hanging="421"/>
       </w:pPr>
       <w:rPr>
         <w:rFonts w:hint="default"/>
@@ -4480,7 +4503,7 @@
       <w:lvlText w:val="•"/>
       <w:lvlJc w:val="left"/>
       <w:pPr>
-        <w:ind w:left="6360" w:hanging="421"/>
+        <w:ind w:left="6480" w:hanging="421"/>
       </w:pPr>
       <w:rPr>
         <w:rFonts w:hint="default"/>
@@ -4492,7 +4515,7 @@
       <w:lvlText w:val="•"/>
       <w:lvlJc w:val="left"/>
       <w:pPr>
-        <w:ind w:left="7416" w:hanging="421"/>
+        <w:ind w:left="7536" w:hanging="421"/>
       </w:pPr>
       <w:rPr>
         <w:rFonts w:hint="default"/>
@@ -4504,7 +4527,7 @@
       <w:lvlText w:val="•"/>
       <w:lvlJc w:val="left"/>
       <w:pPr>
-        <w:ind w:left="8472" w:hanging="421"/>
+        <w:ind w:left="8592" w:hanging="421"/>
       </w:pPr>
       <w:rPr>
         <w:rFonts w:hint="default"/>
@@ -4513,9 +4536,9 @@
     </w:lvl>
   </w:abstractNum>
   <w:abstractNum w:abstractNumId="3" w15:restartNumberingAfterBreak="0">
-    <w:nsid w:val="42613B51"/>
+    <w:nsid w:val="28EE6AAD"/>
     <w:multiLevelType w:val="hybridMultilevel"/>
-    <w:tmpl w:val="F15A8840"/>
+    <w:tmpl w:val="74F8E5AE"/>
     <w:lvl w:ilvl="0" w:tplc="B23E87D0">
       <w:numFmt w:val="bullet"/>
       <w:lvlText w:val=""/>
@@ -4633,15 +4656,15 @@
     </w:lvl>
   </w:abstractNum>
   <w:abstractNum w:abstractNumId="4" w15:restartNumberingAfterBreak="0">
-    <w:nsid w:val="4C34302F"/>
+    <w:nsid w:val="360925B2"/>
     <w:multiLevelType w:val="hybridMultilevel"/>
-    <w:tmpl w:val="2C541CC6"/>
-    <w:lvl w:ilvl="0" w:tplc="B23E87D0">
-      <w:numFmt w:val="bullet"/>
-      <w:lvlText w:val=""/>
-      <w:lvlJc w:val="left"/>
-      <w:pPr>
-        <w:ind w:left="480" w:hanging="360"/>
+    <w:tmpl w:val="37B8D940"/>
+    <w:lvl w:ilvl="0" w:tplc="C8005B9C">
+      <w:numFmt w:val="bullet"/>
+      <w:lvlText w:val=""/>
+      <w:lvlJc w:val="left"/>
+      <w:pPr>
+        <w:ind w:left="360" w:hanging="360"/>
       </w:pPr>
       <w:rPr>
         <w:rFonts w:ascii="Wingdings" w:eastAsia="Wingdings" w:hAnsi="Wingdings" w:cs="Wingdings" w:hint="default"/>
@@ -4655,12 +4678,12 @@
         <w:lang w:val="en-US" w:eastAsia="en-US" w:bidi="ar-SA"/>
       </w:rPr>
     </w:lvl>
-    <w:lvl w:ilvl="1" w:tplc="C8005B9C">
+    <w:lvl w:ilvl="1" w:tplc="FFFFFFFF">
       <w:numFmt w:val="bullet"/>
       <w:lvlText w:val=""/>
       <w:lvlJc w:val="left"/>
       <w:pPr>
-        <w:ind w:left="1201" w:hanging="421"/>
+        <w:ind w:left="1081" w:hanging="421"/>
       </w:pPr>
       <w:rPr>
         <w:rFonts w:ascii="Wingdings" w:eastAsia="Wingdings" w:hAnsi="Wingdings" w:cs="Wingdings" w:hint="default"/>
@@ -4674,84 +4697,84 @@
         <w:lang w:val="en-US" w:eastAsia="en-US" w:bidi="ar-SA"/>
       </w:rPr>
     </w:lvl>
-    <w:lvl w:ilvl="2" w:tplc="D0362DC4">
+    <w:lvl w:ilvl="2" w:tplc="FFFFFFFF">
       <w:numFmt w:val="bullet"/>
       <w:lvlText w:val="•"/>
       <w:lvlJc w:val="left"/>
       <w:pPr>
-        <w:ind w:left="2256" w:hanging="421"/>
+        <w:ind w:left="2136" w:hanging="421"/>
       </w:pPr>
       <w:rPr>
         <w:rFonts w:hint="default"/>
         <w:lang w:val="en-US" w:eastAsia="en-US" w:bidi="ar-SA"/>
       </w:rPr>
     </w:lvl>
-    <w:lvl w:ilvl="3" w:tplc="07AA73F6">
+    <w:lvl w:ilvl="3" w:tplc="FFFFFFFF">
       <w:numFmt w:val="bullet"/>
       <w:lvlText w:val="•"/>
       <w:lvlJc w:val="left"/>
       <w:pPr>
-        <w:ind w:left="3312" w:hanging="421"/>
+        <w:ind w:left="3192" w:hanging="421"/>
       </w:pPr>
       <w:rPr>
         <w:rFonts w:hint="default"/>
         <w:lang w:val="en-US" w:eastAsia="en-US" w:bidi="ar-SA"/>
       </w:rPr>
     </w:lvl>
-    <w:lvl w:ilvl="4" w:tplc="0A3A9B7C">
+    <w:lvl w:ilvl="4" w:tplc="FFFFFFFF">
       <w:numFmt w:val="bullet"/>
       <w:lvlText w:val="•"/>
       <w:lvlJc w:val="left"/>
       <w:pPr>
-        <w:ind w:left="4368" w:hanging="421"/>
+        <w:ind w:left="4248" w:hanging="421"/>
       </w:pPr>
       <w:rPr>
         <w:rFonts w:hint="default"/>
         <w:lang w:val="en-US" w:eastAsia="en-US" w:bidi="ar-SA"/>
       </w:rPr>
     </w:lvl>
-    <w:lvl w:ilvl="5" w:tplc="58C8846A">
+    <w:lvl w:ilvl="5" w:tplc="FFFFFFFF">
       <w:numFmt w:val="bullet"/>
       <w:lvlText w:val="•"/>
       <w:lvlJc w:val="left"/>
       <w:pPr>
-        <w:ind w:left="5424" w:hanging="421"/>
+        <w:ind w:left="5304" w:hanging="421"/>
       </w:pPr>
       <w:rPr>
         <w:rFonts w:hint="default"/>
         <w:lang w:val="en-US" w:eastAsia="en-US" w:bidi="ar-SA"/>
       </w:rPr>
     </w:lvl>
-    <w:lvl w:ilvl="6" w:tplc="38D6E3D0">
+    <w:lvl w:ilvl="6" w:tplc="FFFFFFFF">
       <w:numFmt w:val="bullet"/>
       <w:lvlText w:val="•"/>
       <w:lvlJc w:val="left"/>
       <w:pPr>
-        <w:ind w:left="6480" w:hanging="421"/>
+        <w:ind w:left="6360" w:hanging="421"/>
       </w:pPr>
       <w:rPr>
         <w:rFonts w:hint="default"/>
         <w:lang w:val="en-US" w:eastAsia="en-US" w:bidi="ar-SA"/>
       </w:rPr>
     </w:lvl>
-    <w:lvl w:ilvl="7" w:tplc="402E7792">
+    <w:lvl w:ilvl="7" w:tplc="FFFFFFFF">
       <w:numFmt w:val="bullet"/>
       <w:lvlText w:val="•"/>
       <w:lvlJc w:val="left"/>
       <w:pPr>
-        <w:ind w:left="7536" w:hanging="421"/>
+        <w:ind w:left="7416" w:hanging="421"/>
       </w:pPr>
       <w:rPr>
         <w:rFonts w:hint="default"/>
         <w:lang w:val="en-US" w:eastAsia="en-US" w:bidi="ar-SA"/>
       </w:rPr>
     </w:lvl>
-    <w:lvl w:ilvl="8" w:tplc="BDC47BE8">
+    <w:lvl w:ilvl="8" w:tplc="FFFFFFFF">
       <w:numFmt w:val="bullet"/>
       <w:lvlText w:val="•"/>
       <w:lvlJc w:val="left"/>
       <w:pPr>
-        <w:ind w:left="8592" w:hanging="421"/>
+        <w:ind w:left="8472" w:hanging="421"/>
       </w:pPr>
       <w:rPr>
         <w:rFonts w:hint="default"/>
@@ -4760,15 +4783,15 @@
     </w:lvl>
   </w:abstractNum>
   <w:abstractNum w:abstractNumId="5" w15:restartNumberingAfterBreak="0">
-    <w:nsid w:val="570D5D4C"/>
+    <w:nsid w:val="383B795C"/>
     <w:multiLevelType w:val="hybridMultilevel"/>
-    <w:tmpl w:val="71E86E58"/>
-    <w:lvl w:ilvl="0" w:tplc="C8005B9C">
-      <w:numFmt w:val="bullet"/>
-      <w:lvlText w:val=""/>
-      <w:lvlJc w:val="left"/>
-      <w:pPr>
-        <w:ind w:left="480" w:hanging="360"/>
+    <w:tmpl w:val="FCCE1E2C"/>
+    <w:lvl w:ilvl="0" w:tplc="B23E87D0">
+      <w:numFmt w:val="bullet"/>
+      <w:lvlText w:val=""/>
+      <w:lvlJc w:val="left"/>
+      <w:pPr>
+        <w:ind w:left="720" w:hanging="360"/>
       </w:pPr>
       <w:rPr>
         <w:rFonts w:ascii="Wingdings" w:eastAsia="Wingdings" w:hAnsi="Wingdings" w:cs="Wingdings" w:hint="default"/>
@@ -4782,12 +4805,113 @@
         <w:lang w:val="en-US" w:eastAsia="en-US" w:bidi="ar-SA"/>
       </w:rPr>
     </w:lvl>
-    <w:lvl w:ilvl="1" w:tplc="FFFFFFFF">
-      <w:numFmt w:val="bullet"/>
-      <w:lvlText w:val=""/>
-      <w:lvlJc w:val="left"/>
-      <w:pPr>
-        <w:ind w:left="1201" w:hanging="421"/>
+    <w:lvl w:ilvl="1" w:tplc="04090003" w:tentative="1">
+      <w:start w:val="1"/>
+      <w:numFmt w:val="bullet"/>
+      <w:lvlText w:val="o"/>
+      <w:lvlJc w:val="left"/>
+      <w:pPr>
+        <w:ind w:left="1440" w:hanging="360"/>
+      </w:pPr>
+      <w:rPr>
+        <w:rFonts w:ascii="Courier New" w:hAnsi="Courier New" w:hint="default"/>
+      </w:rPr>
+    </w:lvl>
+    <w:lvl w:ilvl="2" w:tplc="04090005" w:tentative="1">
+      <w:start w:val="1"/>
+      <w:numFmt w:val="bullet"/>
+      <w:lvlText w:val=""/>
+      <w:lvlJc w:val="left"/>
+      <w:pPr>
+        <w:ind w:left="2160" w:hanging="360"/>
+      </w:pPr>
+      <w:rPr>
+        <w:rFonts w:ascii="Wingdings" w:hAnsi="Wingdings" w:hint="default"/>
+      </w:rPr>
+    </w:lvl>
+    <w:lvl w:ilvl="3" w:tplc="04090001" w:tentative="1">
+      <w:start w:val="1"/>
+      <w:numFmt w:val="bullet"/>
+      <w:lvlText w:val=""/>
+      <w:lvlJc w:val="left"/>
+      <w:pPr>
+        <w:ind w:left="2880" w:hanging="360"/>
+      </w:pPr>
+      <w:rPr>
+        <w:rFonts w:ascii="Symbol" w:hAnsi="Symbol" w:hint="default"/>
+      </w:rPr>
+    </w:lvl>
+    <w:lvl w:ilvl="4" w:tplc="04090003" w:tentative="1">
+      <w:start w:val="1"/>
+      <w:numFmt w:val="bullet"/>
+      <w:lvlText w:val="o"/>
+      <w:lvlJc w:val="left"/>
+      <w:pPr>
+        <w:ind w:left="3600" w:hanging="360"/>
+      </w:pPr>
+      <w:rPr>
+        <w:rFonts w:ascii="Courier New" w:hAnsi="Courier New" w:hint="default"/>
+      </w:rPr>
+    </w:lvl>
+    <w:lvl w:ilvl="5" w:tplc="04090005" w:tentative="1">
+      <w:start w:val="1"/>
+      <w:numFmt w:val="bullet"/>
+      <w:lvlText w:val=""/>
+      <w:lvlJc w:val="left"/>
+      <w:pPr>
+        <w:ind w:left="4320" w:hanging="360"/>
+      </w:pPr>
+      <w:rPr>
+        <w:rFonts w:ascii="Wingdings" w:hAnsi="Wingdings" w:hint="default"/>
+      </w:rPr>
+    </w:lvl>
+    <w:lvl w:ilvl="6" w:tplc="04090001" w:tentative="1">
+      <w:start w:val="1"/>
+      <w:numFmt w:val="bullet"/>
+      <w:lvlText w:val=""/>
+      <w:lvlJc w:val="left"/>
+      <w:pPr>
+        <w:ind w:left="5040" w:hanging="360"/>
+      </w:pPr>
+      <w:rPr>
+        <w:rFonts w:ascii="Symbol" w:hAnsi="Symbol" w:hint="default"/>
+      </w:rPr>
+    </w:lvl>
+    <w:lvl w:ilvl="7" w:tplc="04090003" w:tentative="1">
+      <w:start w:val="1"/>
+      <w:numFmt w:val="bullet"/>
+      <w:lvlText w:val="o"/>
+      <w:lvlJc w:val="left"/>
+      <w:pPr>
+        <w:ind w:left="5760" w:hanging="360"/>
+      </w:pPr>
+      <w:rPr>
+        <w:rFonts w:ascii="Courier New" w:hAnsi="Courier New" w:hint="default"/>
+      </w:rPr>
+    </w:lvl>
+    <w:lvl w:ilvl="8" w:tplc="04090005" w:tentative="1">
+      <w:start w:val="1"/>
+      <w:numFmt w:val="bullet"/>
+      <w:lvlText w:val=""/>
+      <w:lvlJc w:val="left"/>
+      <w:pPr>
+        <w:ind w:left="6480" w:hanging="360"/>
+      </w:pPr>
+      <w:rPr>
+        <w:rFonts w:ascii="Wingdings" w:hAnsi="Wingdings" w:hint="default"/>
+      </w:rPr>
+    </w:lvl>
+  </w:abstractNum>
+  <w:abstractNum w:abstractNumId="6" w15:restartNumberingAfterBreak="0">
+    <w:nsid w:val="3A424688"/>
+    <w:multiLevelType w:val="hybridMultilevel"/>
+    <w:tmpl w:val="1B608084"/>
+    <w:lvl w:ilvl="0" w:tplc="B23E87D0">
+      <w:numFmt w:val="bullet"/>
+      <w:lvlText w:val=""/>
+      <w:lvlJc w:val="left"/>
+      <w:pPr>
+        <w:ind w:left="360" w:hanging="360"/>
       </w:pPr>
       <w:rPr>
         <w:rFonts w:ascii="Wingdings" w:eastAsia="Wingdings" w:hAnsi="Wingdings" w:cs="Wingdings" w:hint="default"/>
@@ -4801,7 +4925,746 @@
         <w:lang w:val="en-US" w:eastAsia="en-US" w:bidi="ar-SA"/>
       </w:rPr>
     </w:lvl>
-    <w:lvl w:ilvl="2" w:tplc="FFFFFFFF">
+    <w:lvl w:ilvl="1" w:tplc="04090003" w:tentative="1">
+      <w:start w:val="1"/>
+      <w:numFmt w:val="bullet"/>
+      <w:lvlText w:val="o"/>
+      <w:lvlJc w:val="left"/>
+      <w:pPr>
+        <w:ind w:left="1080" w:hanging="360"/>
+      </w:pPr>
+      <w:rPr>
+        <w:rFonts w:ascii="Courier New" w:hAnsi="Courier New" w:hint="default"/>
+      </w:rPr>
+    </w:lvl>
+    <w:lvl w:ilvl="2" w:tplc="04090005" w:tentative="1">
+      <w:start w:val="1"/>
+      <w:numFmt w:val="bullet"/>
+      <w:lvlText w:val=""/>
+      <w:lvlJc w:val="left"/>
+      <w:pPr>
+        <w:ind w:left="1800" w:hanging="360"/>
+      </w:pPr>
+      <w:rPr>
+        <w:rFonts w:ascii="Wingdings" w:hAnsi="Wingdings" w:hint="default"/>
+      </w:rPr>
+    </w:lvl>
+    <w:lvl w:ilvl="3" w:tplc="04090001" w:tentative="1">
+      <w:start w:val="1"/>
+      <w:numFmt w:val="bullet"/>
+      <w:lvlText w:val=""/>
+      <w:lvlJc w:val="left"/>
+      <w:pPr>
+        <w:ind w:left="2520" w:hanging="360"/>
+      </w:pPr>
+      <w:rPr>
+        <w:rFonts w:ascii="Symbol" w:hAnsi="Symbol" w:hint="default"/>
+      </w:rPr>
+    </w:lvl>
+    <w:lvl w:ilvl="4" w:tplc="04090003" w:tentative="1">
+      <w:start w:val="1"/>
+      <w:numFmt w:val="bullet"/>
+      <w:lvlText w:val="o"/>
+      <w:lvlJc w:val="left"/>
+      <w:pPr>
+        <w:ind w:left="3240" w:hanging="360"/>
+      </w:pPr>
+      <w:rPr>
+        <w:rFonts w:ascii="Courier New" w:hAnsi="Courier New" w:hint="default"/>
+      </w:rPr>
+    </w:lvl>
+    <w:lvl w:ilvl="5" w:tplc="04090005" w:tentative="1">
+      <w:start w:val="1"/>
+      <w:numFmt w:val="bullet"/>
+      <w:lvlText w:val=""/>
+      <w:lvlJc w:val="left"/>
+      <w:pPr>
+        <w:ind w:left="3960" w:hanging="360"/>
+      </w:pPr>
+      <w:rPr>
+        <w:rFonts w:ascii="Wingdings" w:hAnsi="Wingdings" w:hint="default"/>
+      </w:rPr>
+    </w:lvl>
+    <w:lvl w:ilvl="6" w:tplc="04090001" w:tentative="1">
+      <w:start w:val="1"/>
+      <w:numFmt w:val="bullet"/>
+      <w:lvlText w:val=""/>
+      <w:lvlJc w:val="left"/>
+      <w:pPr>
+        <w:ind w:left="4680" w:hanging="360"/>
+      </w:pPr>
+      <w:rPr>
+        <w:rFonts w:ascii="Symbol" w:hAnsi="Symbol" w:hint="default"/>
+      </w:rPr>
+    </w:lvl>
+    <w:lvl w:ilvl="7" w:tplc="04090003" w:tentative="1">
+      <w:start w:val="1"/>
+      <w:numFmt w:val="bullet"/>
+      <w:lvlText w:val="o"/>
+      <w:lvlJc w:val="left"/>
+      <w:pPr>
+        <w:ind w:left="5400" w:hanging="360"/>
+      </w:pPr>
+      <w:rPr>
+        <w:rFonts w:ascii="Courier New" w:hAnsi="Courier New" w:hint="default"/>
+      </w:rPr>
+    </w:lvl>
+    <w:lvl w:ilvl="8" w:tplc="04090005" w:tentative="1">
+      <w:start w:val="1"/>
+      <w:numFmt w:val="bullet"/>
+      <w:lvlText w:val=""/>
+      <w:lvlJc w:val="left"/>
+      <w:pPr>
+        <w:ind w:left="6120" w:hanging="360"/>
+      </w:pPr>
+      <w:rPr>
+        <w:rFonts w:ascii="Wingdings" w:hAnsi="Wingdings" w:hint="default"/>
+      </w:rPr>
+    </w:lvl>
+  </w:abstractNum>
+  <w:abstractNum w:abstractNumId="7" w15:restartNumberingAfterBreak="0">
+    <w:nsid w:val="3A4412BA"/>
+    <w:multiLevelType w:val="hybridMultilevel"/>
+    <w:tmpl w:val="5A9A608C"/>
+    <w:lvl w:ilvl="0" w:tplc="B23E87D0">
+      <w:numFmt w:val="bullet"/>
+      <w:lvlText w:val=""/>
+      <w:lvlJc w:val="left"/>
+      <w:pPr>
+        <w:ind w:left="360" w:hanging="360"/>
+      </w:pPr>
+      <w:rPr>
+        <w:rFonts w:ascii="Wingdings" w:eastAsia="Wingdings" w:hAnsi="Wingdings" w:cs="Wingdings" w:hint="default"/>
+        <w:b w:val="0"/>
+        <w:bCs w:val="0"/>
+        <w:i w:val="0"/>
+        <w:iCs w:val="0"/>
+        <w:w w:val="100"/>
+        <w:sz w:val="20"/>
+        <w:szCs w:val="20"/>
+        <w:lang w:val="en-US" w:eastAsia="en-US" w:bidi="ar-SA"/>
+      </w:rPr>
+    </w:lvl>
+    <w:lvl w:ilvl="1" w:tplc="04090003" w:tentative="1">
+      <w:start w:val="1"/>
+      <w:numFmt w:val="bullet"/>
+      <w:lvlText w:val="o"/>
+      <w:lvlJc w:val="left"/>
+      <w:pPr>
+        <w:ind w:left="1080" w:hanging="360"/>
+      </w:pPr>
+      <w:rPr>
+        <w:rFonts w:ascii="Courier New" w:hAnsi="Courier New" w:hint="default"/>
+      </w:rPr>
+    </w:lvl>
+    <w:lvl w:ilvl="2" w:tplc="04090005" w:tentative="1">
+      <w:start w:val="1"/>
+      <w:numFmt w:val="bullet"/>
+      <w:lvlText w:val=""/>
+      <w:lvlJc w:val="left"/>
+      <w:pPr>
+        <w:ind w:left="1800" w:hanging="360"/>
+      </w:pPr>
+      <w:rPr>
+        <w:rFonts w:ascii="Wingdings" w:hAnsi="Wingdings" w:hint="default"/>
+      </w:rPr>
+    </w:lvl>
+    <w:lvl w:ilvl="3" w:tplc="04090001" w:tentative="1">
+      <w:start w:val="1"/>
+      <w:numFmt w:val="bullet"/>
+      <w:lvlText w:val=""/>
+      <w:lvlJc w:val="left"/>
+      <w:pPr>
+        <w:ind w:left="2520" w:hanging="360"/>
+      </w:pPr>
+      <w:rPr>
+        <w:rFonts w:ascii="Symbol" w:hAnsi="Symbol" w:hint="default"/>
+      </w:rPr>
+    </w:lvl>
+    <w:lvl w:ilvl="4" w:tplc="04090003" w:tentative="1">
+      <w:start w:val="1"/>
+      <w:numFmt w:val="bullet"/>
+      <w:lvlText w:val="o"/>
+      <w:lvlJc w:val="left"/>
+      <w:pPr>
+        <w:ind w:left="3240" w:hanging="360"/>
+      </w:pPr>
+      <w:rPr>
+        <w:rFonts w:ascii="Courier New" w:hAnsi="Courier New" w:hint="default"/>
+      </w:rPr>
+    </w:lvl>
+    <w:lvl w:ilvl="5" w:tplc="04090005" w:tentative="1">
+      <w:start w:val="1"/>
+      <w:numFmt w:val="bullet"/>
+      <w:lvlText w:val=""/>
+      <w:lvlJc w:val="left"/>
+      <w:pPr>
+        <w:ind w:left="3960" w:hanging="360"/>
+      </w:pPr>
+      <w:rPr>
+        <w:rFonts w:ascii="Wingdings" w:hAnsi="Wingdings" w:hint="default"/>
+      </w:rPr>
+    </w:lvl>
+    <w:lvl w:ilvl="6" w:tplc="04090001" w:tentative="1">
+      <w:start w:val="1"/>
+      <w:numFmt w:val="bullet"/>
+      <w:lvlText w:val=""/>
+      <w:lvlJc w:val="left"/>
+      <w:pPr>
+        <w:ind w:left="4680" w:hanging="360"/>
+      </w:pPr>
+      <w:rPr>
+        <w:rFonts w:ascii="Symbol" w:hAnsi="Symbol" w:hint="default"/>
+      </w:rPr>
+    </w:lvl>
+    <w:lvl w:ilvl="7" w:tplc="04090003" w:tentative="1">
+      <w:start w:val="1"/>
+      <w:numFmt w:val="bullet"/>
+      <w:lvlText w:val="o"/>
+      <w:lvlJc w:val="left"/>
+      <w:pPr>
+        <w:ind w:left="5400" w:hanging="360"/>
+      </w:pPr>
+      <w:rPr>
+        <w:rFonts w:ascii="Courier New" w:hAnsi="Courier New" w:hint="default"/>
+      </w:rPr>
+    </w:lvl>
+    <w:lvl w:ilvl="8" w:tplc="04090005" w:tentative="1">
+      <w:start w:val="1"/>
+      <w:numFmt w:val="bullet"/>
+      <w:lvlText w:val=""/>
+      <w:lvlJc w:val="left"/>
+      <w:pPr>
+        <w:ind w:left="6120" w:hanging="360"/>
+      </w:pPr>
+      <w:rPr>
+        <w:rFonts w:ascii="Wingdings" w:hAnsi="Wingdings" w:hint="default"/>
+      </w:rPr>
+    </w:lvl>
+  </w:abstractNum>
+  <w:abstractNum w:abstractNumId="8" w15:restartNumberingAfterBreak="0">
+    <w:nsid w:val="3F6E2B5E"/>
+    <w:multiLevelType w:val="hybridMultilevel"/>
+    <w:tmpl w:val="DFB47E48"/>
+    <w:lvl w:ilvl="0" w:tplc="B23E87D0">
+      <w:numFmt w:val="bullet"/>
+      <w:lvlText w:val=""/>
+      <w:lvlJc w:val="left"/>
+      <w:pPr>
+        <w:ind w:left="360" w:hanging="360"/>
+      </w:pPr>
+      <w:rPr>
+        <w:rFonts w:ascii="Wingdings" w:eastAsia="Wingdings" w:hAnsi="Wingdings" w:cs="Wingdings" w:hint="default"/>
+        <w:b w:val="0"/>
+        <w:bCs w:val="0"/>
+        <w:i w:val="0"/>
+        <w:iCs w:val="0"/>
+        <w:w w:val="100"/>
+        <w:sz w:val="20"/>
+        <w:szCs w:val="20"/>
+        <w:lang w:val="en-US" w:eastAsia="en-US" w:bidi="ar-SA"/>
+      </w:rPr>
+    </w:lvl>
+    <w:lvl w:ilvl="1" w:tplc="04090003" w:tentative="1">
+      <w:start w:val="1"/>
+      <w:numFmt w:val="bullet"/>
+      <w:lvlText w:val="o"/>
+      <w:lvlJc w:val="left"/>
+      <w:pPr>
+        <w:ind w:left="1080" w:hanging="360"/>
+      </w:pPr>
+      <w:rPr>
+        <w:rFonts w:ascii="Courier New" w:hAnsi="Courier New" w:hint="default"/>
+      </w:rPr>
+    </w:lvl>
+    <w:lvl w:ilvl="2" w:tplc="04090005" w:tentative="1">
+      <w:start w:val="1"/>
+      <w:numFmt w:val="bullet"/>
+      <w:lvlText w:val=""/>
+      <w:lvlJc w:val="left"/>
+      <w:pPr>
+        <w:ind w:left="1800" w:hanging="360"/>
+      </w:pPr>
+      <w:rPr>
+        <w:rFonts w:ascii="Wingdings" w:hAnsi="Wingdings" w:hint="default"/>
+      </w:rPr>
+    </w:lvl>
+    <w:lvl w:ilvl="3" w:tplc="04090001" w:tentative="1">
+      <w:start w:val="1"/>
+      <w:numFmt w:val="bullet"/>
+      <w:lvlText w:val=""/>
+      <w:lvlJc w:val="left"/>
+      <w:pPr>
+        <w:ind w:left="2520" w:hanging="360"/>
+      </w:pPr>
+      <w:rPr>
+        <w:rFonts w:ascii="Symbol" w:hAnsi="Symbol" w:hint="default"/>
+      </w:rPr>
+    </w:lvl>
+    <w:lvl w:ilvl="4" w:tplc="04090003" w:tentative="1">
+      <w:start w:val="1"/>
+      <w:numFmt w:val="bullet"/>
+      <w:lvlText w:val="o"/>
+      <w:lvlJc w:val="left"/>
+      <w:pPr>
+        <w:ind w:left="3240" w:hanging="360"/>
+      </w:pPr>
+      <w:rPr>
+        <w:rFonts w:ascii="Courier New" w:hAnsi="Courier New" w:hint="default"/>
+      </w:rPr>
+    </w:lvl>
+    <w:lvl w:ilvl="5" w:tplc="04090005" w:tentative="1">
+      <w:start w:val="1"/>
+      <w:numFmt w:val="bullet"/>
+      <w:lvlText w:val=""/>
+      <w:lvlJc w:val="left"/>
+      <w:pPr>
+        <w:ind w:left="3960" w:hanging="360"/>
+      </w:pPr>
+      <w:rPr>
+        <w:rFonts w:ascii="Wingdings" w:hAnsi="Wingdings" w:hint="default"/>
+      </w:rPr>
+    </w:lvl>
+    <w:lvl w:ilvl="6" w:tplc="04090001" w:tentative="1">
+      <w:start w:val="1"/>
+      <w:numFmt w:val="bullet"/>
+      <w:lvlText w:val=""/>
+      <w:lvlJc w:val="left"/>
+      <w:pPr>
+        <w:ind w:left="4680" w:hanging="360"/>
+      </w:pPr>
+      <w:rPr>
+        <w:rFonts w:ascii="Symbol" w:hAnsi="Symbol" w:hint="default"/>
+      </w:rPr>
+    </w:lvl>
+    <w:lvl w:ilvl="7" w:tplc="04090003" w:tentative="1">
+      <w:start w:val="1"/>
+      <w:numFmt w:val="bullet"/>
+      <w:lvlText w:val="o"/>
+      <w:lvlJc w:val="left"/>
+      <w:pPr>
+        <w:ind w:left="5400" w:hanging="360"/>
+      </w:pPr>
+      <w:rPr>
+        <w:rFonts w:ascii="Courier New" w:hAnsi="Courier New" w:hint="default"/>
+      </w:rPr>
+    </w:lvl>
+    <w:lvl w:ilvl="8" w:tplc="04090005" w:tentative="1">
+      <w:start w:val="1"/>
+      <w:numFmt w:val="bullet"/>
+      <w:lvlText w:val=""/>
+      <w:lvlJc w:val="left"/>
+      <w:pPr>
+        <w:ind w:left="6120" w:hanging="360"/>
+      </w:pPr>
+      <w:rPr>
+        <w:rFonts w:ascii="Wingdings" w:hAnsi="Wingdings" w:hint="default"/>
+      </w:rPr>
+    </w:lvl>
+  </w:abstractNum>
+  <w:abstractNum w:abstractNumId="9" w15:restartNumberingAfterBreak="0">
+    <w:nsid w:val="40BE6795"/>
+    <w:multiLevelType w:val="hybridMultilevel"/>
+    <w:tmpl w:val="34EE0F5C"/>
+    <w:lvl w:ilvl="0" w:tplc="C8005B9C">
+      <w:numFmt w:val="bullet"/>
+      <w:lvlText w:val=""/>
+      <w:lvlJc w:val="left"/>
+      <w:pPr>
+        <w:ind w:left="720" w:hanging="360"/>
+      </w:pPr>
+      <w:rPr>
+        <w:rFonts w:ascii="Wingdings" w:eastAsia="Wingdings" w:hAnsi="Wingdings" w:cs="Wingdings" w:hint="default"/>
+        <w:b w:val="0"/>
+        <w:bCs w:val="0"/>
+        <w:i w:val="0"/>
+        <w:iCs w:val="0"/>
+        <w:w w:val="100"/>
+        <w:sz w:val="20"/>
+        <w:szCs w:val="20"/>
+        <w:lang w:val="en-US" w:eastAsia="en-US" w:bidi="ar-SA"/>
+      </w:rPr>
+    </w:lvl>
+    <w:lvl w:ilvl="1" w:tplc="04090003" w:tentative="1">
+      <w:start w:val="1"/>
+      <w:numFmt w:val="bullet"/>
+      <w:lvlText w:val="o"/>
+      <w:lvlJc w:val="left"/>
+      <w:pPr>
+        <w:ind w:left="1440" w:hanging="360"/>
+      </w:pPr>
+      <w:rPr>
+        <w:rFonts w:ascii="Courier New" w:hAnsi="Courier New" w:hint="default"/>
+      </w:rPr>
+    </w:lvl>
+    <w:lvl w:ilvl="2" w:tplc="04090005" w:tentative="1">
+      <w:start w:val="1"/>
+      <w:numFmt w:val="bullet"/>
+      <w:lvlText w:val=""/>
+      <w:lvlJc w:val="left"/>
+      <w:pPr>
+        <w:ind w:left="2160" w:hanging="360"/>
+      </w:pPr>
+      <w:rPr>
+        <w:rFonts w:ascii="Wingdings" w:hAnsi="Wingdings" w:hint="default"/>
+      </w:rPr>
+    </w:lvl>
+    <w:lvl w:ilvl="3" w:tplc="04090001" w:tentative="1">
+      <w:start w:val="1"/>
+      <w:numFmt w:val="bullet"/>
+      <w:lvlText w:val=""/>
+      <w:lvlJc w:val="left"/>
+      <w:pPr>
+        <w:ind w:left="2880" w:hanging="360"/>
+      </w:pPr>
+      <w:rPr>
+        <w:rFonts w:ascii="Symbol" w:hAnsi="Symbol" w:hint="default"/>
+      </w:rPr>
+    </w:lvl>
+    <w:lvl w:ilvl="4" w:tplc="04090003" w:tentative="1">
+      <w:start w:val="1"/>
+      <w:numFmt w:val="bullet"/>
+      <w:lvlText w:val="o"/>
+      <w:lvlJc w:val="left"/>
+      <w:pPr>
+        <w:ind w:left="3600" w:hanging="360"/>
+      </w:pPr>
+      <w:rPr>
+        <w:rFonts w:ascii="Courier New" w:hAnsi="Courier New" w:hint="default"/>
+      </w:rPr>
+    </w:lvl>
+    <w:lvl w:ilvl="5" w:tplc="04090005" w:tentative="1">
+      <w:start w:val="1"/>
+      <w:numFmt w:val="bullet"/>
+      <w:lvlText w:val=""/>
+      <w:lvlJc w:val="left"/>
+      <w:pPr>
+        <w:ind w:left="4320" w:hanging="360"/>
+      </w:pPr>
+      <w:rPr>
+        <w:rFonts w:ascii="Wingdings" w:hAnsi="Wingdings" w:hint="default"/>
+      </w:rPr>
+    </w:lvl>
+    <w:lvl w:ilvl="6" w:tplc="04090001" w:tentative="1">
+      <w:start w:val="1"/>
+      <w:numFmt w:val="bullet"/>
+      <w:lvlText w:val=""/>
+      <w:lvlJc w:val="left"/>
+      <w:pPr>
+        <w:ind w:left="5040" w:hanging="360"/>
+      </w:pPr>
+      <w:rPr>
+        <w:rFonts w:ascii="Symbol" w:hAnsi="Symbol" w:hint="default"/>
+      </w:rPr>
+    </w:lvl>
+    <w:lvl w:ilvl="7" w:tplc="04090003" w:tentative="1">
+      <w:start w:val="1"/>
+      <w:numFmt w:val="bullet"/>
+      <w:lvlText w:val="o"/>
+      <w:lvlJc w:val="left"/>
+      <w:pPr>
+        <w:ind w:left="5760" w:hanging="360"/>
+      </w:pPr>
+      <w:rPr>
+        <w:rFonts w:ascii="Courier New" w:hAnsi="Courier New" w:hint="default"/>
+      </w:rPr>
+    </w:lvl>
+    <w:lvl w:ilvl="8" w:tplc="04090005" w:tentative="1">
+      <w:start w:val="1"/>
+      <w:numFmt w:val="bullet"/>
+      <w:lvlText w:val=""/>
+      <w:lvlJc w:val="left"/>
+      <w:pPr>
+        <w:ind w:left="6480" w:hanging="360"/>
+      </w:pPr>
+      <w:rPr>
+        <w:rFonts w:ascii="Wingdings" w:hAnsi="Wingdings" w:hint="default"/>
+      </w:rPr>
+    </w:lvl>
+  </w:abstractNum>
+  <w:abstractNum w:abstractNumId="10" w15:restartNumberingAfterBreak="0">
+    <w:nsid w:val="415D42E3"/>
+    <w:multiLevelType w:val="hybridMultilevel"/>
+    <w:tmpl w:val="6F64EDF2"/>
+    <w:lvl w:ilvl="0" w:tplc="B23E87D0">
+      <w:numFmt w:val="bullet"/>
+      <w:lvlText w:val=""/>
+      <w:lvlJc w:val="left"/>
+      <w:pPr>
+        <w:ind w:left="360" w:hanging="360"/>
+      </w:pPr>
+      <w:rPr>
+        <w:rFonts w:ascii="Wingdings" w:eastAsia="Wingdings" w:hAnsi="Wingdings" w:cs="Wingdings" w:hint="default"/>
+        <w:b w:val="0"/>
+        <w:bCs w:val="0"/>
+        <w:i w:val="0"/>
+        <w:iCs w:val="0"/>
+        <w:w w:val="100"/>
+        <w:sz w:val="20"/>
+        <w:szCs w:val="20"/>
+        <w:lang w:val="en-US" w:eastAsia="en-US" w:bidi="ar-SA"/>
+      </w:rPr>
+    </w:lvl>
+    <w:lvl w:ilvl="1" w:tplc="04090003" w:tentative="1">
+      <w:start w:val="1"/>
+      <w:numFmt w:val="bullet"/>
+      <w:lvlText w:val="o"/>
+      <w:lvlJc w:val="left"/>
+      <w:pPr>
+        <w:ind w:left="1080" w:hanging="360"/>
+      </w:pPr>
+      <w:rPr>
+        <w:rFonts w:ascii="Courier New" w:hAnsi="Courier New" w:hint="default"/>
+      </w:rPr>
+    </w:lvl>
+    <w:lvl w:ilvl="2" w:tplc="04090005" w:tentative="1">
+      <w:start w:val="1"/>
+      <w:numFmt w:val="bullet"/>
+      <w:lvlText w:val=""/>
+      <w:lvlJc w:val="left"/>
+      <w:pPr>
+        <w:ind w:left="1800" w:hanging="360"/>
+      </w:pPr>
+      <w:rPr>
+        <w:rFonts w:ascii="Wingdings" w:hAnsi="Wingdings" w:hint="default"/>
+      </w:rPr>
+    </w:lvl>
+    <w:lvl w:ilvl="3" w:tplc="04090001" w:tentative="1">
+      <w:start w:val="1"/>
+      <w:numFmt w:val="bullet"/>
+      <w:lvlText w:val=""/>
+      <w:lvlJc w:val="left"/>
+      <w:pPr>
+        <w:ind w:left="2520" w:hanging="360"/>
+      </w:pPr>
+      <w:rPr>
+        <w:rFonts w:ascii="Symbol" w:hAnsi="Symbol" w:hint="default"/>
+      </w:rPr>
+    </w:lvl>
+    <w:lvl w:ilvl="4" w:tplc="04090003" w:tentative="1">
+      <w:start w:val="1"/>
+      <w:numFmt w:val="bullet"/>
+      <w:lvlText w:val="o"/>
+      <w:lvlJc w:val="left"/>
+      <w:pPr>
+        <w:ind w:left="3240" w:hanging="360"/>
+      </w:pPr>
+      <w:rPr>
+        <w:rFonts w:ascii="Courier New" w:hAnsi="Courier New" w:hint="default"/>
+      </w:rPr>
+    </w:lvl>
+    <w:lvl w:ilvl="5" w:tplc="04090005" w:tentative="1">
+      <w:start w:val="1"/>
+      <w:numFmt w:val="bullet"/>
+      <w:lvlText w:val=""/>
+      <w:lvlJc w:val="left"/>
+      <w:pPr>
+        <w:ind w:left="3960" w:hanging="360"/>
+      </w:pPr>
+      <w:rPr>
+        <w:rFonts w:ascii="Wingdings" w:hAnsi="Wingdings" w:hint="default"/>
+      </w:rPr>
+    </w:lvl>
+    <w:lvl w:ilvl="6" w:tplc="04090001" w:tentative="1">
+      <w:start w:val="1"/>
+      <w:numFmt w:val="bullet"/>
+      <w:lvlText w:val=""/>
+      <w:lvlJc w:val="left"/>
+      <w:pPr>
+        <w:ind w:left="4680" w:hanging="360"/>
+      </w:pPr>
+      <w:rPr>
+        <w:rFonts w:ascii="Symbol" w:hAnsi="Symbol" w:hint="default"/>
+      </w:rPr>
+    </w:lvl>
+    <w:lvl w:ilvl="7" w:tplc="04090003" w:tentative="1">
+      <w:start w:val="1"/>
+      <w:numFmt w:val="bullet"/>
+      <w:lvlText w:val="o"/>
+      <w:lvlJc w:val="left"/>
+      <w:pPr>
+        <w:ind w:left="5400" w:hanging="360"/>
+      </w:pPr>
+      <w:rPr>
+        <w:rFonts w:ascii="Courier New" w:hAnsi="Courier New" w:hint="default"/>
+      </w:rPr>
+    </w:lvl>
+    <w:lvl w:ilvl="8" w:tplc="04090005" w:tentative="1">
+      <w:start w:val="1"/>
+      <w:numFmt w:val="bullet"/>
+      <w:lvlText w:val=""/>
+      <w:lvlJc w:val="left"/>
+      <w:pPr>
+        <w:ind w:left="6120" w:hanging="360"/>
+      </w:pPr>
+      <w:rPr>
+        <w:rFonts w:ascii="Wingdings" w:hAnsi="Wingdings" w:hint="default"/>
+      </w:rPr>
+    </w:lvl>
+  </w:abstractNum>
+  <w:abstractNum w:abstractNumId="11" w15:restartNumberingAfterBreak="0">
+    <w:nsid w:val="42613B51"/>
+    <w:multiLevelType w:val="hybridMultilevel"/>
+    <w:tmpl w:val="F15A8840"/>
+    <w:lvl w:ilvl="0" w:tplc="B23E87D0">
+      <w:numFmt w:val="bullet"/>
+      <w:lvlText w:val=""/>
+      <w:lvlJc w:val="left"/>
+      <w:pPr>
+        <w:ind w:left="360" w:hanging="360"/>
+      </w:pPr>
+      <w:rPr>
+        <w:rFonts w:ascii="Wingdings" w:eastAsia="Wingdings" w:hAnsi="Wingdings" w:cs="Wingdings" w:hint="default"/>
+        <w:b w:val="0"/>
+        <w:bCs w:val="0"/>
+        <w:i w:val="0"/>
+        <w:iCs w:val="0"/>
+        <w:w w:val="100"/>
+        <w:sz w:val="20"/>
+        <w:szCs w:val="20"/>
+        <w:lang w:val="en-US" w:eastAsia="en-US" w:bidi="ar-SA"/>
+      </w:rPr>
+    </w:lvl>
+    <w:lvl w:ilvl="1" w:tplc="04090003" w:tentative="1">
+      <w:start w:val="1"/>
+      <w:numFmt w:val="bullet"/>
+      <w:lvlText w:val="o"/>
+      <w:lvlJc w:val="left"/>
+      <w:pPr>
+        <w:ind w:left="1080" w:hanging="360"/>
+      </w:pPr>
+      <w:rPr>
+        <w:rFonts w:ascii="Courier New" w:hAnsi="Courier New" w:hint="default"/>
+      </w:rPr>
+    </w:lvl>
+    <w:lvl w:ilvl="2" w:tplc="04090005" w:tentative="1">
+      <w:start w:val="1"/>
+      <w:numFmt w:val="bullet"/>
+      <w:lvlText w:val=""/>
+      <w:lvlJc w:val="left"/>
+      <w:pPr>
+        <w:ind w:left="1800" w:hanging="360"/>
+      </w:pPr>
+      <w:rPr>
+        <w:rFonts w:ascii="Wingdings" w:hAnsi="Wingdings" w:hint="default"/>
+      </w:rPr>
+    </w:lvl>
+    <w:lvl w:ilvl="3" w:tplc="04090001" w:tentative="1">
+      <w:start w:val="1"/>
+      <w:numFmt w:val="bullet"/>
+      <w:lvlText w:val=""/>
+      <w:lvlJc w:val="left"/>
+      <w:pPr>
+        <w:ind w:left="2520" w:hanging="360"/>
+      </w:pPr>
+      <w:rPr>
+        <w:rFonts w:ascii="Symbol" w:hAnsi="Symbol" w:hint="default"/>
+      </w:rPr>
+    </w:lvl>
+    <w:lvl w:ilvl="4" w:tplc="04090003" w:tentative="1">
+      <w:start w:val="1"/>
+      <w:numFmt w:val="bullet"/>
+      <w:lvlText w:val="o"/>
+      <w:lvlJc w:val="left"/>
+      <w:pPr>
+        <w:ind w:left="3240" w:hanging="360"/>
+      </w:pPr>
+      <w:rPr>
+        <w:rFonts w:ascii="Courier New" w:hAnsi="Courier New" w:hint="default"/>
+      </w:rPr>
+    </w:lvl>
+    <w:lvl w:ilvl="5" w:tplc="04090005" w:tentative="1">
+      <w:start w:val="1"/>
+      <w:numFmt w:val="bullet"/>
+      <w:lvlText w:val=""/>
+      <w:lvlJc w:val="left"/>
+      <w:pPr>
+        <w:ind w:left="3960" w:hanging="360"/>
+      </w:pPr>
+      <w:rPr>
+        <w:rFonts w:ascii="Wingdings" w:hAnsi="Wingdings" w:hint="default"/>
+      </w:rPr>
+    </w:lvl>
+    <w:lvl w:ilvl="6" w:tplc="04090001" w:tentative="1">
+      <w:start w:val="1"/>
+      <w:numFmt w:val="bullet"/>
+      <w:lvlText w:val=""/>
+      <w:lvlJc w:val="left"/>
+      <w:pPr>
+        <w:ind w:left="4680" w:hanging="360"/>
+      </w:pPr>
+      <w:rPr>
+        <w:rFonts w:ascii="Symbol" w:hAnsi="Symbol" w:hint="default"/>
+      </w:rPr>
+    </w:lvl>
+    <w:lvl w:ilvl="7" w:tplc="04090003" w:tentative="1">
+      <w:start w:val="1"/>
+      <w:numFmt w:val="bullet"/>
+      <w:lvlText w:val="o"/>
+      <w:lvlJc w:val="left"/>
+      <w:pPr>
+        <w:ind w:left="5400" w:hanging="360"/>
+      </w:pPr>
+      <w:rPr>
+        <w:rFonts w:ascii="Courier New" w:hAnsi="Courier New" w:hint="default"/>
+      </w:rPr>
+    </w:lvl>
+    <w:lvl w:ilvl="8" w:tplc="04090005" w:tentative="1">
+      <w:start w:val="1"/>
+      <w:numFmt w:val="bullet"/>
+      <w:lvlText w:val=""/>
+      <w:lvlJc w:val="left"/>
+      <w:pPr>
+        <w:ind w:left="6120" w:hanging="360"/>
+      </w:pPr>
+      <w:rPr>
+        <w:rFonts w:ascii="Wingdings" w:hAnsi="Wingdings" w:hint="default"/>
+      </w:rPr>
+    </w:lvl>
+  </w:abstractNum>
+  <w:abstractNum w:abstractNumId="12" w15:restartNumberingAfterBreak="0">
+    <w:nsid w:val="4C34302F"/>
+    <w:multiLevelType w:val="hybridMultilevel"/>
+    <w:tmpl w:val="2C541CC6"/>
+    <w:lvl w:ilvl="0" w:tplc="B23E87D0">
+      <w:numFmt w:val="bullet"/>
+      <w:lvlText w:val=""/>
+      <w:lvlJc w:val="left"/>
+      <w:pPr>
+        <w:ind w:left="480" w:hanging="360"/>
+      </w:pPr>
+      <w:rPr>
+        <w:rFonts w:ascii="Wingdings" w:eastAsia="Wingdings" w:hAnsi="Wingdings" w:cs="Wingdings" w:hint="default"/>
+        <w:b w:val="0"/>
+        <w:bCs w:val="0"/>
+        <w:i w:val="0"/>
+        <w:iCs w:val="0"/>
+        <w:w w:val="100"/>
+        <w:sz w:val="20"/>
+        <w:szCs w:val="20"/>
+        <w:lang w:val="en-US" w:eastAsia="en-US" w:bidi="ar-SA"/>
+      </w:rPr>
+    </w:lvl>
+    <w:lvl w:ilvl="1" w:tplc="C8005B9C">
+      <w:numFmt w:val="bullet"/>
+      <w:lvlText w:val=""/>
+      <w:lvlJc w:val="left"/>
+      <w:pPr>
+        <w:ind w:left="1201" w:hanging="421"/>
+      </w:pPr>
+      <w:rPr>
+        <w:rFonts w:ascii="Wingdings" w:eastAsia="Wingdings" w:hAnsi="Wingdings" w:cs="Wingdings" w:hint="default"/>
+        <w:b w:val="0"/>
+        <w:bCs w:val="0"/>
+        <w:i w:val="0"/>
+        <w:iCs w:val="0"/>
+        <w:w w:val="100"/>
+        <w:sz w:val="20"/>
+        <w:szCs w:val="20"/>
+        <w:lang w:val="en-US" w:eastAsia="en-US" w:bidi="ar-SA"/>
+      </w:rPr>
+    </w:lvl>
+    <w:lvl w:ilvl="2" w:tplc="D0362DC4">
       <w:numFmt w:val="bullet"/>
       <w:lvlText w:val="•"/>
       <w:lvlJc w:val="left"/>
@@ -4813,7 +5676,7 @@
         <w:lang w:val="en-US" w:eastAsia="en-US" w:bidi="ar-SA"/>
       </w:rPr>
     </w:lvl>
-    <w:lvl w:ilvl="3" w:tplc="FFFFFFFF">
+    <w:lvl w:ilvl="3" w:tplc="07AA73F6">
       <w:numFmt w:val="bullet"/>
       <w:lvlText w:val="•"/>
       <w:lvlJc w:val="left"/>
@@ -4825,7 +5688,7 @@
         <w:lang w:val="en-US" w:eastAsia="en-US" w:bidi="ar-SA"/>
       </w:rPr>
     </w:lvl>
-    <w:lvl w:ilvl="4" w:tplc="FFFFFFFF">
+    <w:lvl w:ilvl="4" w:tplc="0A3A9B7C">
       <w:numFmt w:val="bullet"/>
       <w:lvlText w:val="•"/>
       <w:lvlJc w:val="left"/>
@@ -4837,7 +5700,7 @@
         <w:lang w:val="en-US" w:eastAsia="en-US" w:bidi="ar-SA"/>
       </w:rPr>
     </w:lvl>
-    <w:lvl w:ilvl="5" w:tplc="FFFFFFFF">
+    <w:lvl w:ilvl="5" w:tplc="58C8846A">
       <w:numFmt w:val="bullet"/>
       <w:lvlText w:val="•"/>
       <w:lvlJc w:val="left"/>
@@ -4849,7 +5712,7 @@
         <w:lang w:val="en-US" w:eastAsia="en-US" w:bidi="ar-SA"/>
       </w:rPr>
     </w:lvl>
-    <w:lvl w:ilvl="6" w:tplc="FFFFFFFF">
+    <w:lvl w:ilvl="6" w:tplc="38D6E3D0">
       <w:numFmt w:val="bullet"/>
       <w:lvlText w:val="•"/>
       <w:lvlJc w:val="left"/>
@@ -4861,7 +5724,7 @@
         <w:lang w:val="en-US" w:eastAsia="en-US" w:bidi="ar-SA"/>
       </w:rPr>
     </w:lvl>
-    <w:lvl w:ilvl="7" w:tplc="FFFFFFFF">
+    <w:lvl w:ilvl="7" w:tplc="402E7792">
       <w:numFmt w:val="bullet"/>
       <w:lvlText w:val="•"/>
       <w:lvlJc w:val="left"/>
@@ -4873,7 +5736,7 @@
         <w:lang w:val="en-US" w:eastAsia="en-US" w:bidi="ar-SA"/>
       </w:rPr>
     </w:lvl>
-    <w:lvl w:ilvl="8" w:tplc="FFFFFFFF">
+    <w:lvl w:ilvl="8" w:tplc="BDC47BE8">
       <w:numFmt w:val="bullet"/>
       <w:lvlText w:val="•"/>
       <w:lvlJc w:val="left"/>
@@ -4886,23 +5749,666 @@
       </w:rPr>
     </w:lvl>
   </w:abstractNum>
+  <w:abstractNum w:abstractNumId="13" w15:restartNumberingAfterBreak="0">
+    <w:nsid w:val="50AB6BC7"/>
+    <w:multiLevelType w:val="hybridMultilevel"/>
+    <w:tmpl w:val="E4C0445E"/>
+    <w:lvl w:ilvl="0" w:tplc="B23E87D0">
+      <w:numFmt w:val="bullet"/>
+      <w:lvlText w:val=""/>
+      <w:lvlJc w:val="left"/>
+      <w:pPr>
+        <w:ind w:left="360" w:hanging="360"/>
+      </w:pPr>
+      <w:rPr>
+        <w:rFonts w:ascii="Wingdings" w:eastAsia="Wingdings" w:hAnsi="Wingdings" w:cs="Wingdings" w:hint="default"/>
+        <w:b w:val="0"/>
+        <w:bCs w:val="0"/>
+        <w:i w:val="0"/>
+        <w:iCs w:val="0"/>
+        <w:w w:val="100"/>
+        <w:sz w:val="20"/>
+        <w:szCs w:val="20"/>
+        <w:lang w:val="en-US" w:eastAsia="en-US" w:bidi="ar-SA"/>
+      </w:rPr>
+    </w:lvl>
+    <w:lvl w:ilvl="1" w:tplc="04090003">
+      <w:start w:val="1"/>
+      <w:numFmt w:val="bullet"/>
+      <w:lvlText w:val="o"/>
+      <w:lvlJc w:val="left"/>
+      <w:pPr>
+        <w:ind w:left="1080" w:hanging="360"/>
+      </w:pPr>
+      <w:rPr>
+        <w:rFonts w:ascii="Courier New" w:hAnsi="Courier New" w:hint="default"/>
+      </w:rPr>
+    </w:lvl>
+    <w:lvl w:ilvl="2" w:tplc="04090005" w:tentative="1">
+      <w:start w:val="1"/>
+      <w:numFmt w:val="bullet"/>
+      <w:lvlText w:val=""/>
+      <w:lvlJc w:val="left"/>
+      <w:pPr>
+        <w:ind w:left="1800" w:hanging="360"/>
+      </w:pPr>
+      <w:rPr>
+        <w:rFonts w:ascii="Wingdings" w:hAnsi="Wingdings" w:hint="default"/>
+      </w:rPr>
+    </w:lvl>
+    <w:lvl w:ilvl="3" w:tplc="04090001" w:tentative="1">
+      <w:start w:val="1"/>
+      <w:numFmt w:val="bullet"/>
+      <w:lvlText w:val=""/>
+      <w:lvlJc w:val="left"/>
+      <w:pPr>
+        <w:ind w:left="2520" w:hanging="360"/>
+      </w:pPr>
+      <w:rPr>
+        <w:rFonts w:ascii="Symbol" w:hAnsi="Symbol" w:hint="default"/>
+      </w:rPr>
+    </w:lvl>
+    <w:lvl w:ilvl="4" w:tplc="04090003" w:tentative="1">
+      <w:start w:val="1"/>
+      <w:numFmt w:val="bullet"/>
+      <w:lvlText w:val="o"/>
+      <w:lvlJc w:val="left"/>
+      <w:pPr>
+        <w:ind w:left="3240" w:hanging="360"/>
+      </w:pPr>
+      <w:rPr>
+        <w:rFonts w:ascii="Courier New" w:hAnsi="Courier New" w:hint="default"/>
+      </w:rPr>
+    </w:lvl>
+    <w:lvl w:ilvl="5" w:tplc="04090005" w:tentative="1">
+      <w:start w:val="1"/>
+      <w:numFmt w:val="bullet"/>
+      <w:lvlText w:val=""/>
+      <w:lvlJc w:val="left"/>
+      <w:pPr>
+        <w:ind w:left="3960" w:hanging="360"/>
+      </w:pPr>
+      <w:rPr>
+        <w:rFonts w:ascii="Wingdings" w:hAnsi="Wingdings" w:hint="default"/>
+      </w:rPr>
+    </w:lvl>
+    <w:lvl w:ilvl="6" w:tplc="04090001" w:tentative="1">
+      <w:start w:val="1"/>
+      <w:numFmt w:val="bullet"/>
+      <w:lvlText w:val=""/>
+      <w:lvlJc w:val="left"/>
+      <w:pPr>
+        <w:ind w:left="4680" w:hanging="360"/>
+      </w:pPr>
+      <w:rPr>
+        <w:rFonts w:ascii="Symbol" w:hAnsi="Symbol" w:hint="default"/>
+      </w:rPr>
+    </w:lvl>
+    <w:lvl w:ilvl="7" w:tplc="04090003" w:tentative="1">
+      <w:start w:val="1"/>
+      <w:numFmt w:val="bullet"/>
+      <w:lvlText w:val="o"/>
+      <w:lvlJc w:val="left"/>
+      <w:pPr>
+        <w:ind w:left="5400" w:hanging="360"/>
+      </w:pPr>
+      <w:rPr>
+        <w:rFonts w:ascii="Courier New" w:hAnsi="Courier New" w:hint="default"/>
+      </w:rPr>
+    </w:lvl>
+    <w:lvl w:ilvl="8" w:tplc="04090005" w:tentative="1">
+      <w:start w:val="1"/>
+      <w:numFmt w:val="bullet"/>
+      <w:lvlText w:val=""/>
+      <w:lvlJc w:val="left"/>
+      <w:pPr>
+        <w:ind w:left="6120" w:hanging="360"/>
+      </w:pPr>
+      <w:rPr>
+        <w:rFonts w:ascii="Wingdings" w:hAnsi="Wingdings" w:hint="default"/>
+      </w:rPr>
+    </w:lvl>
+  </w:abstractNum>
+  <w:abstractNum w:abstractNumId="14" w15:restartNumberingAfterBreak="0">
+    <w:nsid w:val="570D5D4C"/>
+    <w:multiLevelType w:val="hybridMultilevel"/>
+    <w:tmpl w:val="C46E6BF6"/>
+    <w:lvl w:ilvl="0" w:tplc="C8005B9C">
+      <w:numFmt w:val="bullet"/>
+      <w:lvlText w:val=""/>
+      <w:lvlJc w:val="left"/>
+      <w:pPr>
+        <w:ind w:left="480" w:hanging="360"/>
+      </w:pPr>
+      <w:rPr>
+        <w:rFonts w:ascii="Wingdings" w:eastAsia="Wingdings" w:hAnsi="Wingdings" w:cs="Wingdings" w:hint="default"/>
+        <w:b w:val="0"/>
+        <w:bCs w:val="0"/>
+        <w:i w:val="0"/>
+        <w:iCs w:val="0"/>
+        <w:w w:val="100"/>
+        <w:sz w:val="20"/>
+        <w:szCs w:val="20"/>
+        <w:lang w:val="en-US" w:eastAsia="en-US" w:bidi="ar-SA"/>
+      </w:rPr>
+    </w:lvl>
+    <w:lvl w:ilvl="1" w:tplc="FFFFFFFF">
+      <w:numFmt w:val="bullet"/>
+      <w:lvlText w:val=""/>
+      <w:lvlJc w:val="left"/>
+      <w:pPr>
+        <w:ind w:left="1201" w:hanging="421"/>
+      </w:pPr>
+      <w:rPr>
+        <w:rFonts w:ascii="Wingdings" w:eastAsia="Wingdings" w:hAnsi="Wingdings" w:cs="Wingdings" w:hint="default"/>
+        <w:b w:val="0"/>
+        <w:bCs w:val="0"/>
+        <w:i w:val="0"/>
+        <w:iCs w:val="0"/>
+        <w:w w:val="100"/>
+        <w:sz w:val="20"/>
+        <w:szCs w:val="20"/>
+        <w:lang w:val="en-US" w:eastAsia="en-US" w:bidi="ar-SA"/>
+      </w:rPr>
+    </w:lvl>
+    <w:lvl w:ilvl="2" w:tplc="FFFFFFFF">
+      <w:numFmt w:val="bullet"/>
+      <w:lvlText w:val="•"/>
+      <w:lvlJc w:val="left"/>
+      <w:pPr>
+        <w:ind w:left="2256" w:hanging="421"/>
+      </w:pPr>
+      <w:rPr>
+        <w:rFonts w:hint="default"/>
+        <w:lang w:val="en-US" w:eastAsia="en-US" w:bidi="ar-SA"/>
+      </w:rPr>
+    </w:lvl>
+    <w:lvl w:ilvl="3" w:tplc="FFFFFFFF">
+      <w:numFmt w:val="bullet"/>
+      <w:lvlText w:val="•"/>
+      <w:lvlJc w:val="left"/>
+      <w:pPr>
+        <w:ind w:left="3312" w:hanging="421"/>
+      </w:pPr>
+      <w:rPr>
+        <w:rFonts w:hint="default"/>
+        <w:lang w:val="en-US" w:eastAsia="en-US" w:bidi="ar-SA"/>
+      </w:rPr>
+    </w:lvl>
+    <w:lvl w:ilvl="4" w:tplc="FFFFFFFF">
+      <w:numFmt w:val="bullet"/>
+      <w:lvlText w:val="•"/>
+      <w:lvlJc w:val="left"/>
+      <w:pPr>
+        <w:ind w:left="4368" w:hanging="421"/>
+      </w:pPr>
+      <w:rPr>
+        <w:rFonts w:hint="default"/>
+        <w:lang w:val="en-US" w:eastAsia="en-US" w:bidi="ar-SA"/>
+      </w:rPr>
+    </w:lvl>
+    <w:lvl w:ilvl="5" w:tplc="FFFFFFFF">
+      <w:numFmt w:val="bullet"/>
+      <w:lvlText w:val="•"/>
+      <w:lvlJc w:val="left"/>
+      <w:pPr>
+        <w:ind w:left="5424" w:hanging="421"/>
+      </w:pPr>
+      <w:rPr>
+        <w:rFonts w:hint="default"/>
+        <w:lang w:val="en-US" w:eastAsia="en-US" w:bidi="ar-SA"/>
+      </w:rPr>
+    </w:lvl>
+    <w:lvl w:ilvl="6" w:tplc="FFFFFFFF">
+      <w:numFmt w:val="bullet"/>
+      <w:lvlText w:val="•"/>
+      <w:lvlJc w:val="left"/>
+      <w:pPr>
+        <w:ind w:left="6480" w:hanging="421"/>
+      </w:pPr>
+      <w:rPr>
+        <w:rFonts w:hint="default"/>
+        <w:lang w:val="en-US" w:eastAsia="en-US" w:bidi="ar-SA"/>
+      </w:rPr>
+    </w:lvl>
+    <w:lvl w:ilvl="7" w:tplc="FFFFFFFF">
+      <w:numFmt w:val="bullet"/>
+      <w:lvlText w:val="•"/>
+      <w:lvlJc w:val="left"/>
+      <w:pPr>
+        <w:ind w:left="7536" w:hanging="421"/>
+      </w:pPr>
+      <w:rPr>
+        <w:rFonts w:hint="default"/>
+        <w:lang w:val="en-US" w:eastAsia="en-US" w:bidi="ar-SA"/>
+      </w:rPr>
+    </w:lvl>
+    <w:lvl w:ilvl="8" w:tplc="FFFFFFFF">
+      <w:numFmt w:val="bullet"/>
+      <w:lvlText w:val="•"/>
+      <w:lvlJc w:val="left"/>
+      <w:pPr>
+        <w:ind w:left="8592" w:hanging="421"/>
+      </w:pPr>
+      <w:rPr>
+        <w:rFonts w:hint="default"/>
+        <w:lang w:val="en-US" w:eastAsia="en-US" w:bidi="ar-SA"/>
+      </w:rPr>
+    </w:lvl>
+  </w:abstractNum>
+  <w:abstractNum w:abstractNumId="15" w15:restartNumberingAfterBreak="0">
+    <w:nsid w:val="5DC7631B"/>
+    <w:multiLevelType w:val="hybridMultilevel"/>
+    <w:tmpl w:val="7BF847BE"/>
+    <w:lvl w:ilvl="0" w:tplc="C8005B9C">
+      <w:numFmt w:val="bullet"/>
+      <w:lvlText w:val=""/>
+      <w:lvlJc w:val="left"/>
+      <w:pPr>
+        <w:ind w:left="720" w:hanging="360"/>
+      </w:pPr>
+      <w:rPr>
+        <w:rFonts w:ascii="Wingdings" w:eastAsia="Wingdings" w:hAnsi="Wingdings" w:cs="Wingdings" w:hint="default"/>
+        <w:b w:val="0"/>
+        <w:bCs w:val="0"/>
+        <w:i w:val="0"/>
+        <w:iCs w:val="0"/>
+        <w:w w:val="100"/>
+        <w:sz w:val="20"/>
+        <w:szCs w:val="20"/>
+        <w:lang w:val="en-US" w:eastAsia="en-US" w:bidi="ar-SA"/>
+      </w:rPr>
+    </w:lvl>
+    <w:lvl w:ilvl="1" w:tplc="04090003" w:tentative="1">
+      <w:start w:val="1"/>
+      <w:numFmt w:val="bullet"/>
+      <w:lvlText w:val="o"/>
+      <w:lvlJc w:val="left"/>
+      <w:pPr>
+        <w:ind w:left="1440" w:hanging="360"/>
+      </w:pPr>
+      <w:rPr>
+        <w:rFonts w:ascii="Courier New" w:hAnsi="Courier New" w:hint="default"/>
+      </w:rPr>
+    </w:lvl>
+    <w:lvl w:ilvl="2" w:tplc="04090005" w:tentative="1">
+      <w:start w:val="1"/>
+      <w:numFmt w:val="bullet"/>
+      <w:lvlText w:val=""/>
+      <w:lvlJc w:val="left"/>
+      <w:pPr>
+        <w:ind w:left="2160" w:hanging="360"/>
+      </w:pPr>
+      <w:rPr>
+        <w:rFonts w:ascii="Wingdings" w:hAnsi="Wingdings" w:hint="default"/>
+      </w:rPr>
+    </w:lvl>
+    <w:lvl w:ilvl="3" w:tplc="04090001" w:tentative="1">
+      <w:start w:val="1"/>
+      <w:numFmt w:val="bullet"/>
+      <w:lvlText w:val=""/>
+      <w:lvlJc w:val="left"/>
+      <w:pPr>
+        <w:ind w:left="2880" w:hanging="360"/>
+      </w:pPr>
+      <w:rPr>
+        <w:rFonts w:ascii="Symbol" w:hAnsi="Symbol" w:hint="default"/>
+      </w:rPr>
+    </w:lvl>
+    <w:lvl w:ilvl="4" w:tplc="04090003" w:tentative="1">
+      <w:start w:val="1"/>
+      <w:numFmt w:val="bullet"/>
+      <w:lvlText w:val="o"/>
+      <w:lvlJc w:val="left"/>
+      <w:pPr>
+        <w:ind w:left="3600" w:hanging="360"/>
+      </w:pPr>
+      <w:rPr>
+        <w:rFonts w:ascii="Courier New" w:hAnsi="Courier New" w:hint="default"/>
+      </w:rPr>
+    </w:lvl>
+    <w:lvl w:ilvl="5" w:tplc="04090005" w:tentative="1">
+      <w:start w:val="1"/>
+      <w:numFmt w:val="bullet"/>
+      <w:lvlText w:val=""/>
+      <w:lvlJc w:val="left"/>
+      <w:pPr>
+        <w:ind w:left="4320" w:hanging="360"/>
+      </w:pPr>
+      <w:rPr>
+        <w:rFonts w:ascii="Wingdings" w:hAnsi="Wingdings" w:hint="default"/>
+      </w:rPr>
+    </w:lvl>
+    <w:lvl w:ilvl="6" w:tplc="04090001" w:tentative="1">
+      <w:start w:val="1"/>
+      <w:numFmt w:val="bullet"/>
+      <w:lvlText w:val=""/>
+      <w:lvlJc w:val="left"/>
+      <w:pPr>
+        <w:ind w:left="5040" w:hanging="360"/>
+      </w:pPr>
+      <w:rPr>
+        <w:rFonts w:ascii="Symbol" w:hAnsi="Symbol" w:hint="default"/>
+      </w:rPr>
+    </w:lvl>
+    <w:lvl w:ilvl="7" w:tplc="04090003" w:tentative="1">
+      <w:start w:val="1"/>
+      <w:numFmt w:val="bullet"/>
+      <w:lvlText w:val="o"/>
+      <w:lvlJc w:val="left"/>
+      <w:pPr>
+        <w:ind w:left="5760" w:hanging="360"/>
+      </w:pPr>
+      <w:rPr>
+        <w:rFonts w:ascii="Courier New" w:hAnsi="Courier New" w:hint="default"/>
+      </w:rPr>
+    </w:lvl>
+    <w:lvl w:ilvl="8" w:tplc="04090005" w:tentative="1">
+      <w:start w:val="1"/>
+      <w:numFmt w:val="bullet"/>
+      <w:lvlText w:val=""/>
+      <w:lvlJc w:val="left"/>
+      <w:pPr>
+        <w:ind w:left="6480" w:hanging="360"/>
+      </w:pPr>
+      <w:rPr>
+        <w:rFonts w:ascii="Wingdings" w:hAnsi="Wingdings" w:hint="default"/>
+      </w:rPr>
+    </w:lvl>
+  </w:abstractNum>
+  <w:abstractNum w:abstractNumId="16" w15:restartNumberingAfterBreak="0">
+    <w:nsid w:val="63126451"/>
+    <w:multiLevelType w:val="hybridMultilevel"/>
+    <w:tmpl w:val="642E9796"/>
+    <w:lvl w:ilvl="0" w:tplc="B23E87D0">
+      <w:numFmt w:val="bullet"/>
+      <w:lvlText w:val=""/>
+      <w:lvlJc w:val="left"/>
+      <w:pPr>
+        <w:ind w:left="720" w:hanging="360"/>
+      </w:pPr>
+      <w:rPr>
+        <w:rFonts w:ascii="Wingdings" w:eastAsia="Wingdings" w:hAnsi="Wingdings" w:cs="Wingdings" w:hint="default"/>
+        <w:b w:val="0"/>
+        <w:bCs w:val="0"/>
+        <w:i w:val="0"/>
+        <w:iCs w:val="0"/>
+        <w:w w:val="100"/>
+        <w:sz w:val="20"/>
+        <w:szCs w:val="20"/>
+        <w:lang w:val="en-US" w:eastAsia="en-US" w:bidi="ar-SA"/>
+      </w:rPr>
+    </w:lvl>
+    <w:lvl w:ilvl="1" w:tplc="04090003" w:tentative="1">
+      <w:start w:val="1"/>
+      <w:numFmt w:val="bullet"/>
+      <w:lvlText w:val="o"/>
+      <w:lvlJc w:val="left"/>
+      <w:pPr>
+        <w:ind w:left="1440" w:hanging="360"/>
+      </w:pPr>
+      <w:rPr>
+        <w:rFonts w:ascii="Courier New" w:hAnsi="Courier New" w:hint="default"/>
+      </w:rPr>
+    </w:lvl>
+    <w:lvl w:ilvl="2" w:tplc="04090005" w:tentative="1">
+      <w:start w:val="1"/>
+      <w:numFmt w:val="bullet"/>
+      <w:lvlText w:val=""/>
+      <w:lvlJc w:val="left"/>
+      <w:pPr>
+        <w:ind w:left="2160" w:hanging="360"/>
+      </w:pPr>
+      <w:rPr>
+        <w:rFonts w:ascii="Wingdings" w:hAnsi="Wingdings" w:hint="default"/>
+      </w:rPr>
+    </w:lvl>
+    <w:lvl w:ilvl="3" w:tplc="04090001" w:tentative="1">
+      <w:start w:val="1"/>
+      <w:numFmt w:val="bullet"/>
+      <w:lvlText w:val=""/>
+      <w:lvlJc w:val="left"/>
+      <w:pPr>
+        <w:ind w:left="2880" w:hanging="360"/>
+      </w:pPr>
+      <w:rPr>
+        <w:rFonts w:ascii="Symbol" w:hAnsi="Symbol" w:hint="default"/>
+      </w:rPr>
+    </w:lvl>
+    <w:lvl w:ilvl="4" w:tplc="04090003" w:tentative="1">
+      <w:start w:val="1"/>
+      <w:numFmt w:val="bullet"/>
+      <w:lvlText w:val="o"/>
+      <w:lvlJc w:val="left"/>
+      <w:pPr>
+        <w:ind w:left="3600" w:hanging="360"/>
+      </w:pPr>
+      <w:rPr>
+        <w:rFonts w:ascii="Courier New" w:hAnsi="Courier New" w:hint="default"/>
+      </w:rPr>
+    </w:lvl>
+    <w:lvl w:ilvl="5" w:tplc="04090005" w:tentative="1">
+      <w:start w:val="1"/>
+      <w:numFmt w:val="bullet"/>
+      <w:lvlText w:val=""/>
+      <w:lvlJc w:val="left"/>
+      <w:pPr>
+        <w:ind w:left="4320" w:hanging="360"/>
+      </w:pPr>
+      <w:rPr>
+        <w:rFonts w:ascii="Wingdings" w:hAnsi="Wingdings" w:hint="default"/>
+      </w:rPr>
+    </w:lvl>
+    <w:lvl w:ilvl="6" w:tplc="04090001" w:tentative="1">
+      <w:start w:val="1"/>
+      <w:numFmt w:val="bullet"/>
+      <w:lvlText w:val=""/>
+      <w:lvlJc w:val="left"/>
+      <w:pPr>
+        <w:ind w:left="5040" w:hanging="360"/>
+      </w:pPr>
+      <w:rPr>
+        <w:rFonts w:ascii="Symbol" w:hAnsi="Symbol" w:hint="default"/>
+      </w:rPr>
+    </w:lvl>
+    <w:lvl w:ilvl="7" w:tplc="04090003" w:tentative="1">
+      <w:start w:val="1"/>
+      <w:numFmt w:val="bullet"/>
+      <w:lvlText w:val="o"/>
+      <w:lvlJc w:val="left"/>
+      <w:pPr>
+        <w:ind w:left="5760" w:hanging="360"/>
+      </w:pPr>
+      <w:rPr>
+        <w:rFonts w:ascii="Courier New" w:hAnsi="Courier New" w:hint="default"/>
+      </w:rPr>
+    </w:lvl>
+    <w:lvl w:ilvl="8" w:tplc="04090005" w:tentative="1">
+      <w:start w:val="1"/>
+      <w:numFmt w:val="bullet"/>
+      <w:lvlText w:val=""/>
+      <w:lvlJc w:val="left"/>
+      <w:pPr>
+        <w:ind w:left="6480" w:hanging="360"/>
+      </w:pPr>
+      <w:rPr>
+        <w:rFonts w:ascii="Wingdings" w:hAnsi="Wingdings" w:hint="default"/>
+      </w:rPr>
+    </w:lvl>
+  </w:abstractNum>
+  <w:abstractNum w:abstractNumId="17" w15:restartNumberingAfterBreak="0">
+    <w:nsid w:val="787A2ABC"/>
+    <w:multiLevelType w:val="hybridMultilevel"/>
+    <w:tmpl w:val="62A6D674"/>
+    <w:lvl w:ilvl="0" w:tplc="B23E87D0">
+      <w:numFmt w:val="bullet"/>
+      <w:lvlText w:val=""/>
+      <w:lvlJc w:val="left"/>
+      <w:pPr>
+        <w:ind w:left="360" w:hanging="360"/>
+      </w:pPr>
+      <w:rPr>
+        <w:rFonts w:ascii="Wingdings" w:eastAsia="Wingdings" w:hAnsi="Wingdings" w:cs="Wingdings" w:hint="default"/>
+        <w:b w:val="0"/>
+        <w:bCs w:val="0"/>
+        <w:i w:val="0"/>
+        <w:iCs w:val="0"/>
+        <w:w w:val="100"/>
+        <w:sz w:val="20"/>
+        <w:szCs w:val="20"/>
+        <w:lang w:val="en-US" w:eastAsia="en-US" w:bidi="ar-SA"/>
+      </w:rPr>
+    </w:lvl>
+    <w:lvl w:ilvl="1" w:tplc="04090003" w:tentative="1">
+      <w:start w:val="1"/>
+      <w:numFmt w:val="bullet"/>
+      <w:lvlText w:val="o"/>
+      <w:lvlJc w:val="left"/>
+      <w:pPr>
+        <w:ind w:left="1080" w:hanging="360"/>
+      </w:pPr>
+      <w:rPr>
+        <w:rFonts w:ascii="Courier New" w:hAnsi="Courier New" w:hint="default"/>
+      </w:rPr>
+    </w:lvl>
+    <w:lvl w:ilvl="2" w:tplc="04090005" w:tentative="1">
+      <w:start w:val="1"/>
+      <w:numFmt w:val="bullet"/>
+      <w:lvlText w:val=""/>
+      <w:lvlJc w:val="left"/>
+      <w:pPr>
+        <w:ind w:left="1800" w:hanging="360"/>
+      </w:pPr>
+      <w:rPr>
+        <w:rFonts w:ascii="Wingdings" w:hAnsi="Wingdings" w:hint="default"/>
+      </w:rPr>
+    </w:lvl>
+    <w:lvl w:ilvl="3" w:tplc="04090001" w:tentative="1">
+      <w:start w:val="1"/>
+      <w:numFmt w:val="bullet"/>
+      <w:lvlText w:val=""/>
+      <w:lvlJc w:val="left"/>
+      <w:pPr>
+        <w:ind w:left="2520" w:hanging="360"/>
+      </w:pPr>
+      <w:rPr>
+        <w:rFonts w:ascii="Symbol" w:hAnsi="Symbol" w:hint="default"/>
+      </w:rPr>
+    </w:lvl>
+    <w:lvl w:ilvl="4" w:tplc="04090003" w:tentative="1">
+      <w:start w:val="1"/>
+      <w:numFmt w:val="bullet"/>
+      <w:lvlText w:val="o"/>
+      <w:lvlJc w:val="left"/>
+      <w:pPr>
+        <w:ind w:left="3240" w:hanging="360"/>
+      </w:pPr>
+      <w:rPr>
+        <w:rFonts w:ascii="Courier New" w:hAnsi="Courier New" w:hint="default"/>
+      </w:rPr>
+    </w:lvl>
+    <w:lvl w:ilvl="5" w:tplc="04090005" w:tentative="1">
+      <w:start w:val="1"/>
+      <w:numFmt w:val="bullet"/>
+      <w:lvlText w:val=""/>
+      <w:lvlJc w:val="left"/>
+      <w:pPr>
+        <w:ind w:left="3960" w:hanging="360"/>
+      </w:pPr>
+      <w:rPr>
+        <w:rFonts w:ascii="Wingdings" w:hAnsi="Wingdings" w:hint="default"/>
+      </w:rPr>
+    </w:lvl>
+    <w:lvl w:ilvl="6" w:tplc="04090001" w:tentative="1">
+      <w:start w:val="1"/>
+      <w:numFmt w:val="bullet"/>
+      <w:lvlText w:val=""/>
+      <w:lvlJc w:val="left"/>
+      <w:pPr>
+        <w:ind w:left="4680" w:hanging="360"/>
+      </w:pPr>
+      <w:rPr>
+        <w:rFonts w:ascii="Symbol" w:hAnsi="Symbol" w:hint="default"/>
+      </w:rPr>
+    </w:lvl>
+    <w:lvl w:ilvl="7" w:tplc="04090003" w:tentative="1">
+      <w:start w:val="1"/>
+      <w:numFmt w:val="bullet"/>
+      <w:lvlText w:val="o"/>
+      <w:lvlJc w:val="left"/>
+      <w:pPr>
+        <w:ind w:left="5400" w:hanging="360"/>
+      </w:pPr>
+      <w:rPr>
+        <w:rFonts w:ascii="Courier New" w:hAnsi="Courier New" w:hint="default"/>
+      </w:rPr>
+    </w:lvl>
+    <w:lvl w:ilvl="8" w:tplc="04090005" w:tentative="1">
+      <w:start w:val="1"/>
+      <w:numFmt w:val="bullet"/>
+      <w:lvlText w:val=""/>
+      <w:lvlJc w:val="left"/>
+      <w:pPr>
+        <w:ind w:left="6120" w:hanging="360"/>
+      </w:pPr>
+      <w:rPr>
+        <w:rFonts w:ascii="Wingdings" w:hAnsi="Wingdings" w:hint="default"/>
+      </w:rPr>
+    </w:lvl>
+  </w:abstractNum>
   <w:num w:numId="1" w16cid:durableId="1185173715">
-    <w:abstractNumId w:val="4"/>
+    <w:abstractNumId w:val="12"/>
   </w:num>
   <w:num w:numId="2" w16cid:durableId="74521509">
-    <w:abstractNumId w:val="5"/>
+    <w:abstractNumId w:val="14"/>
   </w:num>
   <w:num w:numId="3" w16cid:durableId="697317124">
     <w:abstractNumId w:val="0"/>
   </w:num>
   <w:num w:numId="4" w16cid:durableId="1240216462">
-    <w:abstractNumId w:val="2"/>
+    <w:abstractNumId w:val="4"/>
   </w:num>
   <w:num w:numId="5" w16cid:durableId="1333029271">
     <w:abstractNumId w:val="1"/>
   </w:num>
   <w:num w:numId="6" w16cid:durableId="702486907">
+    <w:abstractNumId w:val="11"/>
+  </w:num>
+  <w:num w:numId="7" w16cid:durableId="1301230141">
+    <w:abstractNumId w:val="17"/>
+  </w:num>
+  <w:num w:numId="8" w16cid:durableId="1125074335">
+    <w:abstractNumId w:val="7"/>
+  </w:num>
+  <w:num w:numId="9" w16cid:durableId="284429106">
     <w:abstractNumId w:val="3"/>
+  </w:num>
+  <w:num w:numId="10" w16cid:durableId="1120030287">
+    <w:abstractNumId w:val="16"/>
+  </w:num>
+  <w:num w:numId="11" w16cid:durableId="604970040">
+    <w:abstractNumId w:val="6"/>
+  </w:num>
+  <w:num w:numId="12" w16cid:durableId="1143888920">
+    <w:abstractNumId w:val="8"/>
+  </w:num>
+  <w:num w:numId="13" w16cid:durableId="1252548308">
+    <w:abstractNumId w:val="10"/>
+  </w:num>
+  <w:num w:numId="14" w16cid:durableId="2055151548">
+    <w:abstractNumId w:val="5"/>
+  </w:num>
+  <w:num w:numId="15" w16cid:durableId="45490690">
+    <w:abstractNumId w:val="13"/>
+  </w:num>
+  <w:num w:numId="16" w16cid:durableId="1681620365">
+    <w:abstractNumId w:val="2"/>
+  </w:num>
+  <w:num w:numId="17" w16cid:durableId="2015375614">
+    <w:abstractNumId w:val="9"/>
+  </w:num>
+  <w:num w:numId="18" w16cid:durableId="167403655">
+    <w:abstractNumId w:val="15"/>
   </w:num>
 </w:numbering>
 </file>
@@ -5501,6 +7007,18 @@
       <w:szCs w:val="18"/>
     </w:rPr>
   </w:style>
+  <w:style w:type="character" w:styleId="FollowedHyperlink">
+    <w:name w:val="FollowedHyperlink"/>
+    <w:basedOn w:val="DefaultParagraphFont"/>
+    <w:uiPriority w:val="99"/>
+    <w:semiHidden/>
+    <w:unhideWhenUsed/>
+    <w:rsid w:val="0048356D"/>
+    <w:rPr>
+      <w:color w:val="800080" w:themeColor="followedHyperlink"/>
+      <w:u w:val="single"/>
+    </w:rPr>
+  </w:style>
 </w:styles>
 </file>
 

</xml_diff>